<commit_message>
Foi modificado partes na documentação
</commit_message>
<xml_diff>
--- a/Documentação de Software.docx
+++ b/Documentação de Software.docx
@@ -189,15 +189,7 @@
         <w:t>uso</w:t>
       </w:r>
       <w:r>
-        <w:t xml:space="preserve"> da linguagem PHP, HTML </w:t>
-      </w:r>
-      <w:proofErr w:type="gramStart"/>
-      <w:r>
-        <w:t>e</w:t>
-      </w:r>
-      <w:proofErr w:type="gramEnd"/>
-      <w:r>
-        <w:t xml:space="preserve"> CSS para a criação do sistema de ordem de serviço, usando para sua implementação ainda o banco de dados </w:t>
+        <w:t xml:space="preserve"> da linguagem PHP, HTML e CSS para a criação do sistema de ordem de serviço, usando para sua implementação ainda o banco de dados </w:t>
       </w:r>
       <w:r>
         <w:t>relacional</w:t>
@@ -587,6 +579,8 @@
         </w:rPr>
         <w:t xml:space="preserve">2. Descrição dos Usuários </w:t>
       </w:r>
+      <w:bookmarkStart w:id="0" w:name="_GoBack"/>
+      <w:bookmarkEnd w:id="0"/>
     </w:p>
     <w:p>
       <w:pPr>
@@ -1912,16 +1906,7 @@
           <w:sz w:val="24"/>
           <w:szCs w:val="24"/>
         </w:rPr>
-        <w:t xml:space="preserve"> </w:t>
-      </w:r>
-      <w:r>
-        <w:rPr>
-          <w:rFonts w:ascii="Arial" w:hAnsi="Arial" w:cs="Arial"/>
-          <w:b/>
-          <w:sz w:val="24"/>
-          <w:szCs w:val="24"/>
-        </w:rPr>
-        <w:t>[Clientes Cadastrado]</w:t>
+        <w:t xml:space="preserve"> [Clientes Cadastrado]</w:t>
       </w:r>
     </w:p>
     <w:p>
@@ -2023,6 +2008,32 @@
           <w:szCs w:val="24"/>
         </w:rPr>
       </w:pPr>
+      <w:r>
+        <w:rPr>
+          <w:rFonts w:ascii="Arial" w:hAnsi="Arial" w:cs="Arial"/>
+          <w:sz w:val="24"/>
+          <w:szCs w:val="24"/>
+        </w:rPr>
+        <w:t xml:space="preserve">É feito um </w:t>
+      </w:r>
+      <w:proofErr w:type="spellStart"/>
+      <w:r>
+        <w:rPr>
+          <w:rFonts w:ascii="Arial" w:hAnsi="Arial" w:cs="Arial"/>
+          <w:sz w:val="24"/>
+          <w:szCs w:val="24"/>
+        </w:rPr>
+        <w:t>select</w:t>
+      </w:r>
+      <w:proofErr w:type="spellEnd"/>
+      <w:r>
+        <w:rPr>
+          <w:rFonts w:ascii="Arial" w:hAnsi="Arial" w:cs="Arial"/>
+          <w:sz w:val="24"/>
+          <w:szCs w:val="24"/>
+        </w:rPr>
+        <w:t xml:space="preserve"> em na tabela referente que está criada no Bando de Dados para mostra os campos.</w:t>
+      </w:r>
     </w:p>
     <w:p>
       <w:pPr>
@@ -2092,13 +2103,24 @@
           <w:szCs w:val="24"/>
         </w:rPr>
       </w:pPr>
-      <w:r>
-        <w:rPr>
-          <w:rFonts w:ascii="Arial" w:hAnsi="Arial" w:cs="Arial"/>
-          <w:b/>
-          <w:sz w:val="24"/>
-          <w:szCs w:val="24"/>
-        </w:rPr>
+    </w:p>
+    <w:p>
+      <w:pPr>
+        <w:rPr>
+          <w:rFonts w:ascii="Arial" w:hAnsi="Arial" w:cs="Arial"/>
+          <w:b/>
+          <w:sz w:val="24"/>
+          <w:szCs w:val="24"/>
+        </w:rPr>
+      </w:pPr>
+      <w:r>
+        <w:rPr>
+          <w:rFonts w:ascii="Arial" w:hAnsi="Arial" w:cs="Arial"/>
+          <w:b/>
+          <w:sz w:val="24"/>
+          <w:szCs w:val="24"/>
+        </w:rPr>
+        <w:lastRenderedPageBreak/>
         <w:t xml:space="preserve"> 4. Requisitos </w:t>
       </w:r>
       <w:proofErr w:type="gramStart"/>
@@ -2121,9 +2143,9 @@
           <w:szCs w:val="24"/>
         </w:rPr>
       </w:pPr>
-      <w:bookmarkStart w:id="0" w:name="OLE_LINK7"/>
-      <w:bookmarkStart w:id="1" w:name="OLE_LINK8"/>
-      <w:bookmarkStart w:id="2" w:name="OLE_LINK9"/>
+      <w:bookmarkStart w:id="1" w:name="OLE_LINK7"/>
+      <w:bookmarkStart w:id="2" w:name="OLE_LINK8"/>
+      <w:bookmarkStart w:id="3" w:name="OLE_LINK9"/>
       <w:r>
         <w:rPr>
           <w:rFonts w:ascii="Arial" w:hAnsi="Arial" w:cs="Arial"/>
@@ -2141,9 +2163,9 @@
         <w:t>a visualização dos dados cadastrados.</w:t>
       </w:r>
     </w:p>
-    <w:bookmarkEnd w:id="0"/>
     <w:bookmarkEnd w:id="1"/>
     <w:bookmarkEnd w:id="2"/>
+    <w:bookmarkEnd w:id="3"/>
     <w:p>
       <w:pPr>
         <w:jc w:val="center"/>
@@ -2161,30 +2183,22 @@
           <w:sz w:val="24"/>
           <w:szCs w:val="24"/>
         </w:rPr>
-        <w:lastRenderedPageBreak/>
-        <w:t xml:space="preserve"> </w:t>
-      </w:r>
-      <w:r>
-        <w:rPr>
-          <w:rFonts w:ascii="Arial" w:hAnsi="Arial" w:cs="Arial"/>
-          <w:b/>
-          <w:sz w:val="24"/>
-          <w:szCs w:val="24"/>
-        </w:rPr>
-        <w:t>[Clientes Cadastrado]</w:t>
-      </w:r>
-    </w:p>
-    <w:p>
-      <w:pPr>
-        <w:rPr>
-          <w:rFonts w:ascii="Arial" w:hAnsi="Arial" w:cs="Arial"/>
-          <w:sz w:val="24"/>
-          <w:szCs w:val="24"/>
-        </w:rPr>
-      </w:pPr>
-      <w:r>
-        <w:rPr>
-          <w:rFonts w:ascii="Arial" w:hAnsi="Arial" w:cs="Arial"/>
+        <w:t xml:space="preserve"> [Clientes Cadastrado]</w:t>
+      </w:r>
+    </w:p>
+    <w:p>
+      <w:pPr>
+        <w:rPr>
+          <w:rFonts w:ascii="Arial" w:hAnsi="Arial" w:cs="Arial"/>
+          <w:b/>
+          <w:sz w:val="24"/>
+          <w:szCs w:val="24"/>
+        </w:rPr>
+      </w:pPr>
+      <w:r>
+        <w:rPr>
+          <w:rFonts w:ascii="Arial" w:hAnsi="Arial" w:cs="Arial"/>
+          <w:b/>
           <w:sz w:val="24"/>
           <w:szCs w:val="24"/>
         </w:rPr>
@@ -2212,13 +2226,15 @@
       <w:pPr>
         <w:rPr>
           <w:rFonts w:ascii="Arial" w:hAnsi="Arial" w:cs="Arial"/>
-          <w:sz w:val="24"/>
-          <w:szCs w:val="24"/>
-        </w:rPr>
-      </w:pPr>
-      <w:r>
-        <w:rPr>
-          <w:rFonts w:ascii="Arial" w:hAnsi="Arial" w:cs="Arial"/>
+          <w:b/>
+          <w:sz w:val="24"/>
+          <w:szCs w:val="24"/>
+        </w:rPr>
+      </w:pPr>
+      <w:r>
+        <w:rPr>
+          <w:rFonts w:ascii="Arial" w:hAnsi="Arial" w:cs="Arial"/>
+          <w:b/>
           <w:sz w:val="24"/>
           <w:szCs w:val="24"/>
         </w:rPr>
@@ -2246,13 +2262,15 @@
       <w:pPr>
         <w:rPr>
           <w:rFonts w:ascii="Arial" w:hAnsi="Arial" w:cs="Arial"/>
-          <w:sz w:val="24"/>
-          <w:szCs w:val="24"/>
-        </w:rPr>
-      </w:pPr>
-      <w:r>
-        <w:rPr>
-          <w:rFonts w:ascii="Arial" w:hAnsi="Arial" w:cs="Arial"/>
+          <w:b/>
+          <w:sz w:val="24"/>
+          <w:szCs w:val="24"/>
+        </w:rPr>
+      </w:pPr>
+      <w:r>
+        <w:rPr>
+          <w:rFonts w:ascii="Arial" w:hAnsi="Arial" w:cs="Arial"/>
+          <w:b/>
           <w:sz w:val="24"/>
           <w:szCs w:val="24"/>
         </w:rPr>
@@ -2267,6 +2285,32 @@
           <w:szCs w:val="24"/>
         </w:rPr>
       </w:pPr>
+      <w:r>
+        <w:rPr>
+          <w:rFonts w:ascii="Arial" w:hAnsi="Arial" w:cs="Arial"/>
+          <w:sz w:val="24"/>
+          <w:szCs w:val="24"/>
+        </w:rPr>
+        <w:t xml:space="preserve">É feito um </w:t>
+      </w:r>
+      <w:proofErr w:type="spellStart"/>
+      <w:r>
+        <w:rPr>
+          <w:rFonts w:ascii="Arial" w:hAnsi="Arial" w:cs="Arial"/>
+          <w:sz w:val="24"/>
+          <w:szCs w:val="24"/>
+        </w:rPr>
+        <w:t>select</w:t>
+      </w:r>
+      <w:proofErr w:type="spellEnd"/>
+      <w:r>
+        <w:rPr>
+          <w:rFonts w:ascii="Arial" w:hAnsi="Arial" w:cs="Arial"/>
+          <w:sz w:val="24"/>
+          <w:szCs w:val="24"/>
+        </w:rPr>
+        <w:t xml:space="preserve"> em na tabela referente que está criada no Bando de Dados para mostra os campos.</w:t>
+      </w:r>
     </w:p>
     <w:p>
       <w:pPr>
@@ -2331,22 +2375,33 @@
       <w:pPr>
         <w:rPr>
           <w:rFonts w:ascii="Arial" w:hAnsi="Arial" w:cs="Arial"/>
-          <w:sz w:val="24"/>
-          <w:szCs w:val="24"/>
-        </w:rPr>
-      </w:pPr>
-      <w:r>
-        <w:rPr>
-          <w:rFonts w:ascii="Arial" w:hAnsi="Arial" w:cs="Arial"/>
-          <w:sz w:val="24"/>
-          <w:szCs w:val="24"/>
-        </w:rPr>
-        <w:t xml:space="preserve"> 4. Requisitos </w:t>
+          <w:b/>
+          <w:sz w:val="24"/>
+          <w:szCs w:val="24"/>
+        </w:rPr>
+      </w:pPr>
+      <w:r>
+        <w:rPr>
+          <w:rFonts w:ascii="Arial" w:hAnsi="Arial" w:cs="Arial"/>
+          <w:sz w:val="24"/>
+          <w:szCs w:val="24"/>
+        </w:rPr>
+        <w:t xml:space="preserve"> </w:t>
+      </w:r>
+      <w:r>
+        <w:rPr>
+          <w:rFonts w:ascii="Arial" w:hAnsi="Arial" w:cs="Arial"/>
+          <w:b/>
+          <w:sz w:val="24"/>
+          <w:szCs w:val="24"/>
+        </w:rPr>
+        <w:t xml:space="preserve">4. Requisitos </w:t>
       </w:r>
       <w:proofErr w:type="gramStart"/>
       <w:r>
         <w:rPr>
           <w:rFonts w:ascii="Arial" w:hAnsi="Arial" w:cs="Arial"/>
+          <w:b/>
           <w:sz w:val="24"/>
           <w:szCs w:val="24"/>
         </w:rPr>
@@ -2388,8 +2443,6 @@
           <w:szCs w:val="24"/>
         </w:rPr>
       </w:pPr>
-      <w:bookmarkStart w:id="3" w:name="_GoBack"/>
-      <w:bookmarkEnd w:id="3"/>
     </w:p>
     <w:sectPr>
       <w:pgSz w:w="11906" w:h="16838"/>

</xml_diff>

<commit_message>
Foi finalizado os ajustes.
</commit_message>
<xml_diff>
--- a/Documentação de Software.docx
+++ b/Documentação de Software.docx
@@ -1,6 +1,6 @@
 
 <file path=word/document.xml><?xml version="1.0" encoding="utf-8"?>
-<w:document xmlns:wpc="http://schemas.microsoft.com/office/word/2010/wordprocessingCanvas" xmlns:mc="http://schemas.openxmlformats.org/markup-compatibility/2006" xmlns:o="urn:schemas-microsoft-com:office:office" xmlns:r="http://schemas.openxmlformats.org/officeDocument/2006/relationships" xmlns:m="http://schemas.openxmlformats.org/officeDocument/2006/math" xmlns:v="urn:schemas-microsoft-com:vml" xmlns:wp14="http://schemas.microsoft.com/office/word/2010/wordprocessingDrawing" xmlns:wp="http://schemas.openxmlformats.org/drawingml/2006/wordprocessingDrawing" xmlns:w10="urn:schemas-microsoft-com:office:word" xmlns:w="http://schemas.openxmlformats.org/wordprocessingml/2006/main" xmlns:w14="http://schemas.microsoft.com/office/word/2010/wordml" xmlns:wpg="http://schemas.microsoft.com/office/word/2010/wordprocessingGroup" xmlns:wpi="http://schemas.microsoft.com/office/word/2010/wordprocessingInk" xmlns:wne="http://schemas.microsoft.com/office/word/2006/wordml" xmlns:wps="http://schemas.microsoft.com/office/word/2010/wordprocessingShape" mc:Ignorable="w14 wp14">
+<w:document xmlns:wpc="http://schemas.microsoft.com/office/word/2010/wordprocessingCanvas" xmlns:mc="http://schemas.openxmlformats.org/markup-compatibility/2006" xmlns:o="urn:schemas-microsoft-com:office:office" xmlns:r="http://schemas.openxmlformats.org/officeDocument/2006/relationships" xmlns:m="http://schemas.openxmlformats.org/officeDocument/2006/math" xmlns:v="urn:schemas-microsoft-com:vml" xmlns:wp14="http://schemas.microsoft.com/office/word/2010/wordprocessingDrawing" xmlns:wp="http://schemas.openxmlformats.org/drawingml/2006/wordprocessingDrawing" xmlns:w10="urn:schemas-microsoft-com:office:word" xmlns:w="http://schemas.openxmlformats.org/wordprocessingml/2006/main" xmlns:w14="http://schemas.microsoft.com/office/word/2010/wordml" xmlns:w15="http://schemas.microsoft.com/office/word/2012/wordml" xmlns:wpg="http://schemas.microsoft.com/office/word/2010/wordprocessingGroup" xmlns:wpi="http://schemas.microsoft.com/office/word/2010/wordprocessingInk" xmlns:wne="http://schemas.microsoft.com/office/word/2006/wordml" xmlns:wps="http://schemas.microsoft.com/office/word/2010/wordprocessingShape" mc:Ignorable="w14 w15 wp14">
   <w:body>
     <w:p>
       <w:pPr>
@@ -41,11 +41,20 @@
       <w:r>
         <w:t xml:space="preserve"> </w:t>
       </w:r>
-      <w:proofErr w:type="gramStart"/>
       <w:r>
         <w:t>Vinicius</w:t>
       </w:r>
-      <w:proofErr w:type="gramEnd"/>
+      <w:r>
+        <w:t xml:space="preserve">, Natan, Thiago Melo, </w:t>
+      </w:r>
+      <w:proofErr w:type="spellStart"/>
+      <w:r>
+        <w:t>Ruan</w:t>
+      </w:r>
+      <w:proofErr w:type="spellEnd"/>
+      <w:r>
+        <w:t xml:space="preserve"> Pablo</w:t>
+      </w:r>
     </w:p>
     <w:p>
       <w:pPr>
@@ -90,11 +99,9 @@
       <w:r>
         <w:t xml:space="preserve">Plataforma de </w:t>
       </w:r>
-      <w:proofErr w:type="gramStart"/>
       <w:r>
         <w:t>Implementação</w:t>
       </w:r>
-      <w:proofErr w:type="gramEnd"/>
       <w:r>
         <w:t xml:space="preserve"> </w:t>
       </w:r>
@@ -122,13 +129,8 @@
           <w:numId w:val="2"/>
         </w:numPr>
       </w:pPr>
-      <w:proofErr w:type="gramStart"/>
-      <w:r>
-        <w:t>Envolve</w:t>
-      </w:r>
-      <w:proofErr w:type="gramEnd"/>
-      <w:r>
-        <w:t xml:space="preserve"> </w:t>
+      <w:r>
+        <w:t xml:space="preserve">Envolve </w:t>
       </w:r>
       <w:r>
         <w:t>grande</w:t>
@@ -164,46 +166,41 @@
         </w:numPr>
       </w:pPr>
       <w:r>
-        <w:t xml:space="preserve">O sistema tem que </w:t>
+        <w:t xml:space="preserve">O sistema tem que esta </w:t>
+      </w:r>
+      <w:r>
+        <w:t>integro</w:t>
+      </w:r>
+      <w:r>
+        <w:t xml:space="preserve"> com os dados passados pelo usuário;</w:t>
+      </w:r>
+    </w:p>
+    <w:p>
+      <w:pPr>
+        <w:ind w:left="708"/>
+      </w:pPr>
+      <w:r>
+        <w:t xml:space="preserve">Levando em consideração essas características, fez-se o </w:t>
+      </w:r>
+      <w:r>
+        <w:t>uso</w:t>
+      </w:r>
+      <w:r>
+        <w:t xml:space="preserve"> da linguagem PHP, HTML e CSS para a criação do sistema de ordem de serviço, usando para sua implementação ainda o banco de dados </w:t>
+      </w:r>
+      <w:r>
+        <w:t>relacional</w:t>
+      </w:r>
+      <w:r>
+        <w:t xml:space="preserve"> </w:t>
       </w:r>
       <w:proofErr w:type="gramStart"/>
       <w:r>
-        <w:t xml:space="preserve">esta </w:t>
-      </w:r>
-      <w:r>
-        <w:t>integro</w:t>
+        <w:t>MySQL  e</w:t>
       </w:r>
       <w:proofErr w:type="gramEnd"/>
       <w:r>
-        <w:t xml:space="preserve"> com os dados passados pelo usuário;</w:t>
-      </w:r>
-    </w:p>
-    <w:p>
-      <w:pPr>
-        <w:ind w:left="708"/>
-      </w:pPr>
-      <w:r>
-        <w:t xml:space="preserve">Levando em consideração essas características, fez-se o </w:t>
-      </w:r>
-      <w:r>
-        <w:t>uso</w:t>
-      </w:r>
-      <w:r>
-        <w:t xml:space="preserve"> da linguagem PHP, HTML e CSS para a criação do sistema de ordem de serviço, usando para sua implementação ainda o banco de dados </w:t>
-      </w:r>
-      <w:r>
-        <w:t>relacional</w:t>
-      </w:r>
-      <w:r>
-        <w:t xml:space="preserve"> </w:t>
-      </w:r>
-      <w:proofErr w:type="gramStart"/>
-      <w:r>
-        <w:t>MySQL</w:t>
-      </w:r>
-      <w:proofErr w:type="gramEnd"/>
-      <w:r>
-        <w:t xml:space="preserve">  e usando o </w:t>
+        <w:t xml:space="preserve"> usando o </w:t>
       </w:r>
       <w:r>
         <w:t>padrão</w:t>
@@ -402,7 +399,7 @@
                     <pic:cNvPicPr/>
                   </pic:nvPicPr>
                   <pic:blipFill>
-                    <a:blip r:embed="rId6"/>
+                    <a:blip r:embed="rId5"/>
                     <a:stretch>
                       <a:fillRect/>
                     </a:stretch>
@@ -435,21 +432,7 @@
         <w:rPr>
           <w:b/>
         </w:rPr>
-        <w:t xml:space="preserve">Figura 1 – Arquitetura </w:t>
-      </w:r>
-      <w:proofErr w:type="gramStart"/>
-      <w:r>
-        <w:rPr>
-          <w:b/>
-        </w:rPr>
-        <w:t>das pasta</w:t>
-      </w:r>
-      <w:proofErr w:type="gramEnd"/>
-      <w:r>
-        <w:rPr>
-          <w:b/>
-        </w:rPr>
-        <w:t xml:space="preserve"> do sistema</w:t>
+        <w:t>Figura 1 – Arquitetura das pasta do sistema</w:t>
       </w:r>
     </w:p>
     <w:p>
@@ -462,15 +445,7 @@
         <w:ind w:left="708"/>
       </w:pPr>
       <w:r>
-        <w:t xml:space="preserve">Obs.: Regras de negócio implementadas todas no MODEL </w:t>
-      </w:r>
-      <w:proofErr w:type="gramStart"/>
-      <w:r>
-        <w:t>afim de</w:t>
-      </w:r>
-      <w:proofErr w:type="gramEnd"/>
-      <w:r>
-        <w:t xml:space="preserve"> deixar o código mais centralizado.</w:t>
+        <w:t>Obs.: Regras de negócio implementadas todas no MODEL afim de deixar o código mais centralizado.</w:t>
       </w:r>
     </w:p>
     <w:p>
@@ -487,12 +462,133 @@
           <w:szCs w:val="28"/>
         </w:rPr>
       </w:pPr>
-      <w:r>
+    </w:p>
+    <w:p>
+      <w:pPr>
+        <w:jc w:val="center"/>
         <w:rPr>
           <w:b/>
           <w:sz w:val="28"/>
           <w:szCs w:val="28"/>
         </w:rPr>
+      </w:pPr>
+    </w:p>
+    <w:p>
+      <w:pPr>
+        <w:jc w:val="center"/>
+        <w:rPr>
+          <w:b/>
+          <w:sz w:val="28"/>
+          <w:szCs w:val="28"/>
+        </w:rPr>
+      </w:pPr>
+    </w:p>
+    <w:p>
+      <w:pPr>
+        <w:jc w:val="center"/>
+        <w:rPr>
+          <w:b/>
+          <w:sz w:val="28"/>
+          <w:szCs w:val="28"/>
+        </w:rPr>
+      </w:pPr>
+    </w:p>
+    <w:p>
+      <w:pPr>
+        <w:jc w:val="center"/>
+        <w:rPr>
+          <w:b/>
+          <w:sz w:val="28"/>
+          <w:szCs w:val="28"/>
+        </w:rPr>
+      </w:pPr>
+    </w:p>
+    <w:p>
+      <w:pPr>
+        <w:jc w:val="center"/>
+        <w:rPr>
+          <w:b/>
+          <w:sz w:val="28"/>
+          <w:szCs w:val="28"/>
+        </w:rPr>
+      </w:pPr>
+    </w:p>
+    <w:p>
+      <w:pPr>
+        <w:jc w:val="center"/>
+        <w:rPr>
+          <w:b/>
+          <w:sz w:val="28"/>
+          <w:szCs w:val="28"/>
+        </w:rPr>
+      </w:pPr>
+    </w:p>
+    <w:p>
+      <w:pPr>
+        <w:jc w:val="center"/>
+        <w:rPr>
+          <w:b/>
+          <w:sz w:val="28"/>
+          <w:szCs w:val="28"/>
+        </w:rPr>
+      </w:pPr>
+    </w:p>
+    <w:p>
+      <w:pPr>
+        <w:jc w:val="center"/>
+        <w:rPr>
+          <w:b/>
+          <w:sz w:val="28"/>
+          <w:szCs w:val="28"/>
+        </w:rPr>
+      </w:pPr>
+    </w:p>
+    <w:p>
+      <w:pPr>
+        <w:jc w:val="center"/>
+        <w:rPr>
+          <w:b/>
+          <w:sz w:val="28"/>
+          <w:szCs w:val="28"/>
+        </w:rPr>
+      </w:pPr>
+    </w:p>
+    <w:p>
+      <w:pPr>
+        <w:jc w:val="center"/>
+        <w:rPr>
+          <w:b/>
+          <w:sz w:val="28"/>
+          <w:szCs w:val="28"/>
+        </w:rPr>
+      </w:pPr>
+    </w:p>
+    <w:p>
+      <w:pPr>
+        <w:jc w:val="center"/>
+        <w:rPr>
+          <w:b/>
+          <w:sz w:val="28"/>
+          <w:szCs w:val="28"/>
+        </w:rPr>
+      </w:pPr>
+    </w:p>
+    <w:p>
+      <w:pPr>
+        <w:jc w:val="center"/>
+        <w:rPr>
+          <w:b/>
+          <w:sz w:val="28"/>
+          <w:szCs w:val="28"/>
+        </w:rPr>
+      </w:pPr>
+      <w:r>
+        <w:rPr>
+          <w:b/>
+          <w:sz w:val="28"/>
+          <w:szCs w:val="28"/>
+        </w:rPr>
+        <w:lastRenderedPageBreak/>
         <w:t>Levantamento de Requisitos</w:t>
       </w:r>
     </w:p>
@@ -549,16 +645,58 @@
         <w:rPr>
           <w:rFonts w:ascii="Arial" w:hAnsi="Arial" w:cs="Arial"/>
           <w:sz w:val="24"/>
-          <w:szCs w:val="24"/>
-        </w:rPr>
-      </w:pPr>
-      <w:r>
-        <w:rPr>
-          <w:rFonts w:ascii="Arial" w:hAnsi="Arial" w:cs="Arial"/>
-          <w:sz w:val="24"/>
-          <w:szCs w:val="24"/>
-        </w:rPr>
-        <w:t>Obter a descrição de todo o serviço que será feito.</w:t>
+        </w:rPr>
+      </w:pPr>
+      <w:r>
+        <w:rPr>
+          <w:rFonts w:ascii="Arial" w:hAnsi="Arial" w:cs="Arial"/>
+          <w:sz w:val="24"/>
+        </w:rPr>
+        <w:t>Ira conter</w:t>
+      </w:r>
+      <w:r>
+        <w:rPr>
+          <w:rFonts w:ascii="Arial" w:hAnsi="Arial" w:cs="Arial"/>
+          <w:sz w:val="24"/>
+        </w:rPr>
+        <w:t xml:space="preserve"> a especificação do serviço a ser realizado como, o cliente para qual o serviço vai ser realizado,</w:t>
+      </w:r>
+      <w:r>
+        <w:rPr>
+          <w:rFonts w:ascii="Arial" w:hAnsi="Arial" w:cs="Arial"/>
+          <w:sz w:val="24"/>
+        </w:rPr>
+        <w:t xml:space="preserve"> funcionário que </w:t>
+      </w:r>
+      <w:proofErr w:type="spellStart"/>
+      <w:r>
+        <w:rPr>
+          <w:rFonts w:ascii="Arial" w:hAnsi="Arial" w:cs="Arial"/>
+          <w:sz w:val="24"/>
+        </w:rPr>
+        <w:t>ira</w:t>
+      </w:r>
+      <w:proofErr w:type="spellEnd"/>
+      <w:r>
+        <w:rPr>
+          <w:rFonts w:ascii="Arial" w:hAnsi="Arial" w:cs="Arial"/>
+          <w:sz w:val="24"/>
+        </w:rPr>
+        <w:t xml:space="preserve"> realiza o serviço,</w:t>
+      </w:r>
+      <w:r>
+        <w:rPr>
+          <w:rFonts w:ascii="Arial" w:hAnsi="Arial" w:cs="Arial"/>
+          <w:sz w:val="24"/>
+        </w:rPr>
+        <w:t xml:space="preserve"> descrição do serviço, data da criação do serviço, valor do serviço</w:t>
+      </w:r>
+      <w:r>
+        <w:rPr>
+          <w:rFonts w:ascii="Arial" w:hAnsi="Arial" w:cs="Arial"/>
+          <w:sz w:val="24"/>
+        </w:rPr>
+        <w:t>.</w:t>
       </w:r>
     </w:p>
     <w:p>
@@ -579,8 +717,6 @@
         </w:rPr>
         <w:t xml:space="preserve">2. Descrição dos Usuários </w:t>
       </w:r>
-      <w:bookmarkStart w:id="0" w:name="_GoBack"/>
-      <w:bookmarkEnd w:id="0"/>
     </w:p>
     <w:p>
       <w:pPr>
@@ -651,7 +787,6 @@
           <w:szCs w:val="24"/>
           <w:lang w:eastAsia="pt-BR"/>
         </w:rPr>
-        <w:lastRenderedPageBreak/>
         <w:drawing>
           <wp:inline distT="0" distB="0" distL="0" distR="0" wp14:anchorId="6D48EE12" wp14:editId="21E2096C">
             <wp:extent cx="5400040" cy="4262755"/>
@@ -668,7 +803,7 @@
                     <pic:cNvPicPr/>
                   </pic:nvPicPr>
                   <pic:blipFill>
-                    <a:blip r:embed="rId7">
+                    <a:blip r:embed="rId6">
                       <a:extLst>
                         <a:ext uri="{28A0092B-C50C-407E-A947-70E740481C1C}">
                           <a14:useLocalDpi xmlns:a14="http://schemas.microsoft.com/office/drawing/2010/main" val="0"/>
@@ -711,53 +846,24 @@
           <w:sz w:val="24"/>
           <w:szCs w:val="24"/>
         </w:rPr>
-        <w:t xml:space="preserve"> 4. Requisitos </w:t>
-      </w:r>
-      <w:proofErr w:type="gramStart"/>
-      <w:r>
-        <w:rPr>
-          <w:rFonts w:ascii="Arial" w:hAnsi="Arial" w:cs="Arial"/>
-          <w:b/>
-          <w:sz w:val="24"/>
-          <w:szCs w:val="24"/>
-        </w:rPr>
-        <w:t>Não-funcionais</w:t>
-      </w:r>
-      <w:proofErr w:type="gramEnd"/>
-    </w:p>
-    <w:p>
-      <w:pPr>
-        <w:rPr>
-          <w:rFonts w:ascii="Arial" w:hAnsi="Arial" w:cs="Arial"/>
-          <w:sz w:val="24"/>
-          <w:szCs w:val="24"/>
-        </w:rPr>
-      </w:pPr>
-      <w:r>
-        <w:rPr>
-          <w:rFonts w:ascii="Arial" w:hAnsi="Arial" w:cs="Arial"/>
-          <w:sz w:val="24"/>
-          <w:szCs w:val="24"/>
-        </w:rPr>
-        <w:t xml:space="preserve">Garantir que os dados da descrição do serviço sejam </w:t>
-      </w:r>
-      <w:proofErr w:type="gramStart"/>
-      <w:r>
-        <w:rPr>
-          <w:rFonts w:ascii="Arial" w:hAnsi="Arial" w:cs="Arial"/>
-          <w:sz w:val="24"/>
-          <w:szCs w:val="24"/>
-        </w:rPr>
-        <w:t>salvo</w:t>
-      </w:r>
-      <w:proofErr w:type="gramEnd"/>
-      <w:r>
-        <w:rPr>
-          <w:rFonts w:ascii="Arial" w:hAnsi="Arial" w:cs="Arial"/>
-          <w:sz w:val="24"/>
-          <w:szCs w:val="24"/>
-        </w:rPr>
-        <w:t xml:space="preserve"> corretamente no banco de dados.</w:t>
+        <w:t xml:space="preserve"> 4. Requisitos Não-funcionais</w:t>
+      </w:r>
+    </w:p>
+    <w:p>
+      <w:pPr>
+        <w:rPr>
+          <w:rFonts w:ascii="Arial" w:hAnsi="Arial" w:cs="Arial"/>
+          <w:sz w:val="24"/>
+          <w:szCs w:val="24"/>
+        </w:rPr>
+      </w:pPr>
+      <w:r>
+        <w:rPr>
+          <w:rFonts w:ascii="Arial" w:hAnsi="Arial" w:cs="Arial"/>
+          <w:sz w:val="24"/>
+          <w:szCs w:val="24"/>
+        </w:rPr>
+        <w:t>Garantir que os dados da descrição do serviço sejam salvo corretamente no banco de dados.</w:t>
       </w:r>
     </w:p>
     <w:p>
@@ -785,6 +891,7 @@
           <w:sz w:val="56"/>
           <w:szCs w:val="56"/>
         </w:rPr>
+        <w:lastRenderedPageBreak/>
         <w:t xml:space="preserve"> </w:t>
       </w:r>
       <w:r>
@@ -794,7 +901,16 @@
           <w:sz w:val="24"/>
           <w:szCs w:val="24"/>
         </w:rPr>
-        <w:t>[cadastro de cliente]</w:t>
+        <w:t>[C</w:t>
+      </w:r>
+      <w:r>
+        <w:rPr>
+          <w:rFonts w:ascii="Arial" w:hAnsi="Arial" w:cs="Arial"/>
+          <w:b/>
+          <w:sz w:val="24"/>
+          <w:szCs w:val="24"/>
+        </w:rPr>
+        <w:t>adastro de cliente]</w:t>
       </w:r>
     </w:p>
     <w:p>
@@ -830,6 +946,163 @@
           <w:sz w:val="24"/>
           <w:szCs w:val="24"/>
         </w:rPr>
+        <w:t>Vai salvar todos os dados dos clientes na tabela correspondente a ap</w:t>
+      </w:r>
+      <w:r>
+        <w:rPr>
+          <w:rFonts w:ascii="Arial" w:hAnsi="Arial" w:cs="Arial"/>
+          <w:sz w:val="24"/>
+          <w:szCs w:val="24"/>
+        </w:rPr>
+        <w:t>licação dos clientes cadastrado.</w:t>
+      </w:r>
+    </w:p>
+    <w:p>
+      <w:pPr>
+        <w:rPr>
+          <w:rFonts w:ascii="Arial" w:hAnsi="Arial" w:cs="Arial"/>
+          <w:sz w:val="24"/>
+          <w:szCs w:val="24"/>
+        </w:rPr>
+      </w:pPr>
+      <w:r>
+        <w:rPr>
+          <w:rFonts w:ascii="Arial" w:hAnsi="Arial" w:cs="Arial"/>
+          <w:sz w:val="24"/>
+        </w:rPr>
+        <w:t>C</w:t>
+      </w:r>
+      <w:r>
+        <w:rPr>
+          <w:rFonts w:ascii="Arial" w:hAnsi="Arial" w:cs="Arial"/>
+          <w:sz w:val="24"/>
+        </w:rPr>
+        <w:t>ontém as</w:t>
+      </w:r>
+      <w:r>
+        <w:rPr>
+          <w:rFonts w:ascii="Arial" w:hAnsi="Arial" w:cs="Arial"/>
+          <w:sz w:val="24"/>
+        </w:rPr>
+        <w:t xml:space="preserve"> especificações de cada cliente </w:t>
+      </w:r>
+      <w:r>
+        <w:rPr>
+          <w:rFonts w:ascii="Arial" w:hAnsi="Arial" w:cs="Arial"/>
+          <w:sz w:val="24"/>
+        </w:rPr>
+        <w:t xml:space="preserve">como </w:t>
+      </w:r>
+      <w:proofErr w:type="spellStart"/>
+      <w:r>
+        <w:rPr>
+          <w:rFonts w:ascii="Arial" w:hAnsi="Arial" w:cs="Arial"/>
+          <w:sz w:val="24"/>
+        </w:rPr>
+        <w:t>cpf</w:t>
+      </w:r>
+      <w:proofErr w:type="spellEnd"/>
+      <w:r>
+        <w:rPr>
+          <w:rFonts w:ascii="Arial" w:hAnsi="Arial" w:cs="Arial"/>
+          <w:sz w:val="24"/>
+        </w:rPr>
+        <w:t xml:space="preserve">, </w:t>
+      </w:r>
+      <w:proofErr w:type="spellStart"/>
+      <w:r>
+        <w:rPr>
+          <w:rFonts w:ascii="Arial" w:hAnsi="Arial" w:cs="Arial"/>
+          <w:sz w:val="24"/>
+        </w:rPr>
+        <w:t>rg</w:t>
+      </w:r>
+      <w:proofErr w:type="spellEnd"/>
+      <w:r>
+        <w:rPr>
+          <w:rFonts w:ascii="Arial" w:hAnsi="Arial" w:cs="Arial"/>
+          <w:sz w:val="24"/>
+        </w:rPr>
+        <w:t>, telefone, nome, endereço, tipo de cliente</w:t>
+      </w:r>
+      <w:r>
+        <w:rPr>
+          <w:rFonts w:ascii="Arial" w:hAnsi="Arial" w:cs="Arial"/>
+          <w:sz w:val="24"/>
+        </w:rPr>
+        <w:t>.</w:t>
+      </w:r>
+    </w:p>
+    <w:p>
+      <w:pPr>
+        <w:rPr>
+          <w:rFonts w:ascii="Arial" w:hAnsi="Arial" w:cs="Arial"/>
+          <w:b/>
+          <w:sz w:val="24"/>
+          <w:szCs w:val="24"/>
+        </w:rPr>
+      </w:pPr>
+      <w:r>
+        <w:rPr>
+          <w:rFonts w:ascii="Arial" w:hAnsi="Arial" w:cs="Arial"/>
+          <w:b/>
+          <w:sz w:val="24"/>
+          <w:szCs w:val="24"/>
+        </w:rPr>
+        <w:t xml:space="preserve">2. Descrição dos Usuários </w:t>
+      </w:r>
+    </w:p>
+    <w:p>
+      <w:pPr>
+        <w:rPr>
+          <w:rFonts w:ascii="Arial" w:hAnsi="Arial" w:cs="Arial"/>
+          <w:sz w:val="24"/>
+          <w:szCs w:val="24"/>
+        </w:rPr>
+      </w:pPr>
+      <w:r>
+        <w:rPr>
+          <w:rFonts w:ascii="Arial" w:hAnsi="Arial" w:cs="Arial"/>
+          <w:sz w:val="24"/>
+          <w:szCs w:val="24"/>
+        </w:rPr>
+        <w:t>Rotinas de cadastro tem a finalidade de cadastrar todos os dados dos clientes.</w:t>
+      </w:r>
+    </w:p>
+    <w:p>
+      <w:pPr>
+        <w:rPr>
+          <w:rFonts w:ascii="Arial" w:hAnsi="Arial" w:cs="Arial"/>
+          <w:b/>
+          <w:sz w:val="24"/>
+          <w:szCs w:val="24"/>
+        </w:rPr>
+      </w:pPr>
+      <w:r>
+        <w:rPr>
+          <w:rFonts w:ascii="Arial" w:hAnsi="Arial" w:cs="Arial"/>
+          <w:b/>
+          <w:sz w:val="24"/>
+          <w:szCs w:val="24"/>
+        </w:rPr>
+        <w:t>3. Requisitos Funcionais</w:t>
+      </w:r>
+    </w:p>
+    <w:p>
+      <w:pPr>
+        <w:rPr>
+          <w:rFonts w:ascii="Arial" w:hAnsi="Arial" w:cs="Arial"/>
+          <w:b/>
+          <w:sz w:val="24"/>
+          <w:szCs w:val="24"/>
+        </w:rPr>
+      </w:pPr>
+      <w:r>
+        <w:rPr>
+          <w:rFonts w:ascii="Arial" w:hAnsi="Arial" w:cs="Arial"/>
+          <w:sz w:val="24"/>
+          <w:szCs w:val="24"/>
+        </w:rPr>
         <w:t>Cadastrar todos os clientes com seus dados pessoais e endereço corretos.</w:t>
       </w:r>
     </w:p>
@@ -837,96 +1110,6 @@
       <w:pPr>
         <w:rPr>
           <w:rFonts w:ascii="Arial" w:hAnsi="Arial" w:cs="Arial"/>
-          <w:b/>
-          <w:sz w:val="24"/>
-          <w:szCs w:val="24"/>
-        </w:rPr>
-      </w:pPr>
-      <w:r>
-        <w:rPr>
-          <w:rFonts w:ascii="Arial" w:hAnsi="Arial" w:cs="Arial"/>
-          <w:b/>
-          <w:sz w:val="24"/>
-          <w:szCs w:val="24"/>
-        </w:rPr>
-        <w:t xml:space="preserve">2. Descrição dos Usuários </w:t>
-      </w:r>
-    </w:p>
-    <w:p>
-      <w:pPr>
-        <w:rPr>
-          <w:rFonts w:ascii="Arial" w:hAnsi="Arial" w:cs="Arial"/>
-          <w:sz w:val="24"/>
-          <w:szCs w:val="24"/>
-        </w:rPr>
-      </w:pPr>
-      <w:r>
-        <w:rPr>
-          <w:rFonts w:ascii="Arial" w:hAnsi="Arial" w:cs="Arial"/>
-          <w:sz w:val="24"/>
-          <w:szCs w:val="24"/>
-        </w:rPr>
-        <w:t>Rotinas de cadastro tem a finalidade de cadastrar todos os dados dos clientes.</w:t>
-      </w:r>
-    </w:p>
-    <w:p>
-      <w:pPr>
-        <w:rPr>
-          <w:rFonts w:ascii="Arial" w:hAnsi="Arial" w:cs="Arial"/>
-          <w:b/>
-          <w:sz w:val="24"/>
-          <w:szCs w:val="24"/>
-        </w:rPr>
-      </w:pPr>
-      <w:r>
-        <w:rPr>
-          <w:rFonts w:ascii="Arial" w:hAnsi="Arial" w:cs="Arial"/>
-          <w:b/>
-          <w:sz w:val="24"/>
-          <w:szCs w:val="24"/>
-        </w:rPr>
-        <w:t>3. Requisitos Funcionais</w:t>
-      </w:r>
-    </w:p>
-    <w:p>
-      <w:pPr>
-        <w:rPr>
-          <w:rFonts w:ascii="Arial" w:hAnsi="Arial" w:cs="Arial"/>
-          <w:sz w:val="24"/>
-          <w:szCs w:val="24"/>
-        </w:rPr>
-      </w:pPr>
-      <w:r>
-        <w:rPr>
-          <w:rFonts w:ascii="Arial" w:hAnsi="Arial" w:cs="Arial"/>
-          <w:sz w:val="24"/>
-          <w:szCs w:val="24"/>
-        </w:rPr>
-        <w:t xml:space="preserve">Vai salvar todos os dados dos clientes na tabela correspondente </w:t>
-      </w:r>
-      <w:proofErr w:type="gramStart"/>
-      <w:r>
-        <w:rPr>
-          <w:rFonts w:ascii="Arial" w:hAnsi="Arial" w:cs="Arial"/>
-          <w:sz w:val="24"/>
-          <w:szCs w:val="24"/>
-        </w:rPr>
-        <w:t>a aplicação dos clientes cadastrado</w:t>
-      </w:r>
-      <w:proofErr w:type="gramEnd"/>
-      <w:r>
-        <w:rPr>
-          <w:rFonts w:ascii="Arial" w:hAnsi="Arial" w:cs="Arial"/>
-          <w:sz w:val="24"/>
-          <w:szCs w:val="24"/>
-        </w:rPr>
-        <w:t>.</w:t>
-      </w:r>
-    </w:p>
-    <w:p>
-      <w:pPr>
-        <w:rPr>
-          <w:rFonts w:ascii="Arial" w:hAnsi="Arial" w:cs="Arial"/>
           <w:sz w:val="24"/>
           <w:szCs w:val="24"/>
         </w:rPr>
@@ -939,7 +1122,6 @@
           <w:szCs w:val="24"/>
           <w:lang w:eastAsia="pt-BR"/>
         </w:rPr>
-        <w:lastRenderedPageBreak/>
         <w:drawing>
           <wp:inline distT="0" distB="0" distL="0" distR="0" wp14:anchorId="779048D3" wp14:editId="7546C9A0">
             <wp:extent cx="5562600" cy="4048125"/>
@@ -956,7 +1138,7 @@
                     <pic:cNvPicPr/>
                   </pic:nvPicPr>
                   <pic:blipFill>
-                    <a:blip r:embed="rId8">
+                    <a:blip r:embed="rId7">
                       <a:extLst>
                         <a:ext uri="{28A0092B-C50C-407E-A947-70E740481C1C}">
                           <a14:useLocalDpi xmlns:a14="http://schemas.microsoft.com/office/drawing/2010/main" val="0"/>
@@ -999,82 +1181,85 @@
           <w:sz w:val="24"/>
           <w:szCs w:val="24"/>
         </w:rPr>
-        <w:t xml:space="preserve"> 4. Requisitos </w:t>
-      </w:r>
-      <w:proofErr w:type="gramStart"/>
-      <w:r>
-        <w:rPr>
-          <w:rFonts w:ascii="Arial" w:hAnsi="Arial" w:cs="Arial"/>
-          <w:b/>
-          <w:sz w:val="24"/>
-          <w:szCs w:val="24"/>
-        </w:rPr>
-        <w:t>Não-funcionais</w:t>
-      </w:r>
-      <w:proofErr w:type="gramEnd"/>
-    </w:p>
-    <w:p>
-      <w:pPr>
-        <w:rPr>
-          <w:rFonts w:ascii="Arial" w:hAnsi="Arial" w:cs="Arial"/>
-          <w:sz w:val="24"/>
-          <w:szCs w:val="24"/>
-        </w:rPr>
-      </w:pPr>
-      <w:r>
-        <w:rPr>
-          <w:rFonts w:ascii="Arial" w:hAnsi="Arial" w:cs="Arial"/>
-          <w:sz w:val="24"/>
-          <w:szCs w:val="24"/>
-        </w:rPr>
-        <w:t xml:space="preserve">Garantir que os dados sejam </w:t>
-      </w:r>
-      <w:proofErr w:type="gramStart"/>
-      <w:r>
-        <w:rPr>
-          <w:rFonts w:ascii="Arial" w:hAnsi="Arial" w:cs="Arial"/>
-          <w:sz w:val="24"/>
-          <w:szCs w:val="24"/>
-        </w:rPr>
-        <w:t>salvo</w:t>
-      </w:r>
-      <w:proofErr w:type="gramEnd"/>
-      <w:r>
-        <w:rPr>
-          <w:rFonts w:ascii="Arial" w:hAnsi="Arial" w:cs="Arial"/>
-          <w:sz w:val="24"/>
-          <w:szCs w:val="24"/>
-        </w:rPr>
-        <w:t xml:space="preserve"> corretamente no banco de dados. </w:t>
-      </w:r>
-    </w:p>
-    <w:p>
-      <w:pPr>
-        <w:rPr>
-          <w:rFonts w:ascii="Arial" w:hAnsi="Arial" w:cs="Arial"/>
-          <w:sz w:val="24"/>
-          <w:szCs w:val="24"/>
-        </w:rPr>
-      </w:pPr>
-    </w:p>
-    <w:p>
-      <w:pPr>
-        <w:jc w:val="center"/>
-        <w:rPr>
-          <w:rFonts w:ascii="Arial" w:hAnsi="Arial" w:cs="Arial"/>
-          <w:b/>
-          <w:sz w:val="24"/>
-          <w:szCs w:val="24"/>
-        </w:rPr>
-      </w:pPr>
-      <w:r>
-        <w:rPr>
-          <w:rFonts w:ascii="Arial" w:hAnsi="Arial" w:cs="Arial"/>
-          <w:b/>
-          <w:sz w:val="24"/>
-          <w:szCs w:val="24"/>
-        </w:rPr>
-        <w:t xml:space="preserve"> [cadastro de Funcionários]</w:t>
+        <w:t xml:space="preserve"> 4. Requisitos Não-funcionais</w:t>
+      </w:r>
+    </w:p>
+    <w:p>
+      <w:pPr>
+        <w:rPr>
+          <w:rFonts w:ascii="Arial" w:hAnsi="Arial" w:cs="Arial"/>
+          <w:sz w:val="24"/>
+          <w:szCs w:val="24"/>
+        </w:rPr>
+      </w:pPr>
+      <w:r>
+        <w:rPr>
+          <w:rFonts w:ascii="Arial" w:hAnsi="Arial" w:cs="Arial"/>
+          <w:sz w:val="24"/>
+          <w:szCs w:val="24"/>
+        </w:rPr>
+        <w:t xml:space="preserve">Garantir que os dados sejam salvo corretamente no banco de dados. </w:t>
+      </w:r>
+    </w:p>
+    <w:p>
+      <w:pPr>
+        <w:rPr>
+          <w:rFonts w:ascii="Arial" w:hAnsi="Arial" w:cs="Arial"/>
+          <w:sz w:val="24"/>
+          <w:szCs w:val="24"/>
+        </w:rPr>
+      </w:pPr>
+    </w:p>
+    <w:p>
+      <w:pPr>
+        <w:jc w:val="center"/>
+        <w:rPr>
+          <w:rFonts w:ascii="Arial" w:hAnsi="Arial" w:cs="Arial"/>
+          <w:b/>
+          <w:sz w:val="24"/>
+          <w:szCs w:val="24"/>
+        </w:rPr>
+      </w:pPr>
+    </w:p>
+    <w:p>
+      <w:pPr>
+        <w:jc w:val="center"/>
+        <w:rPr>
+          <w:rFonts w:ascii="Arial" w:hAnsi="Arial" w:cs="Arial"/>
+          <w:b/>
+          <w:sz w:val="24"/>
+          <w:szCs w:val="24"/>
+        </w:rPr>
+      </w:pPr>
+    </w:p>
+    <w:p>
+      <w:pPr>
+        <w:jc w:val="center"/>
+        <w:rPr>
+          <w:rFonts w:ascii="Arial" w:hAnsi="Arial" w:cs="Arial"/>
+          <w:b/>
+          <w:sz w:val="24"/>
+          <w:szCs w:val="24"/>
+        </w:rPr>
+      </w:pPr>
+      <w:r>
+        <w:rPr>
+          <w:rFonts w:ascii="Arial" w:hAnsi="Arial" w:cs="Arial"/>
+          <w:b/>
+          <w:sz w:val="24"/>
+          <w:szCs w:val="24"/>
+        </w:rPr>
+        <w:lastRenderedPageBreak/>
+        <w:t xml:space="preserve"> [C</w:t>
+      </w:r>
+      <w:r>
+        <w:rPr>
+          <w:rFonts w:ascii="Arial" w:hAnsi="Arial" w:cs="Arial"/>
+          <w:b/>
+          <w:sz w:val="24"/>
+          <w:szCs w:val="24"/>
+        </w:rPr>
+        <w:t>adastro de Funcionários]</w:t>
       </w:r>
     </w:p>
     <w:p>
@@ -1110,6 +1295,156 @@
           <w:sz w:val="24"/>
           <w:szCs w:val="24"/>
         </w:rPr>
+        <w:t>Vai salvar todos os dados dos funcionários na tabela correspondente a aplicação dos funcionários cadastrado.</w:t>
+      </w:r>
+    </w:p>
+    <w:p>
+      <w:pPr>
+        <w:rPr>
+          <w:rFonts w:ascii="Arial" w:hAnsi="Arial" w:cs="Arial"/>
+          <w:sz w:val="24"/>
+          <w:szCs w:val="24"/>
+        </w:rPr>
+      </w:pPr>
+      <w:r>
+        <w:rPr>
+          <w:rFonts w:ascii="Arial" w:hAnsi="Arial" w:cs="Arial"/>
+          <w:sz w:val="24"/>
+        </w:rPr>
+        <w:t>V</w:t>
+      </w:r>
+      <w:r>
+        <w:rPr>
+          <w:rFonts w:ascii="Arial" w:hAnsi="Arial" w:cs="Arial"/>
+          <w:sz w:val="24"/>
+        </w:rPr>
+        <w:t xml:space="preserve">ai ser criado o cadastro com os seguintes itens como: nome do funcionário, número da carteira de trabalho, </w:t>
+      </w:r>
+      <w:proofErr w:type="spellStart"/>
+      <w:r>
+        <w:rPr>
+          <w:rFonts w:ascii="Arial" w:hAnsi="Arial" w:cs="Arial"/>
+          <w:sz w:val="24"/>
+        </w:rPr>
+        <w:t>cpf</w:t>
+      </w:r>
+      <w:proofErr w:type="spellEnd"/>
+      <w:r>
+        <w:rPr>
+          <w:rFonts w:ascii="Arial" w:hAnsi="Arial" w:cs="Arial"/>
+          <w:sz w:val="24"/>
+        </w:rPr>
+        <w:t xml:space="preserve">, </w:t>
+      </w:r>
+      <w:proofErr w:type="spellStart"/>
+      <w:r>
+        <w:rPr>
+          <w:rFonts w:ascii="Arial" w:hAnsi="Arial" w:cs="Arial"/>
+          <w:sz w:val="24"/>
+        </w:rPr>
+        <w:t>rg</w:t>
+      </w:r>
+      <w:proofErr w:type="spellEnd"/>
+      <w:r>
+        <w:rPr>
+          <w:rFonts w:ascii="Arial" w:hAnsi="Arial" w:cs="Arial"/>
+          <w:sz w:val="24"/>
+        </w:rPr>
+        <w:t xml:space="preserve">, endereço, </w:t>
+      </w:r>
+      <w:proofErr w:type="spellStart"/>
+      <w:r>
+        <w:rPr>
+          <w:rFonts w:ascii="Arial" w:hAnsi="Arial" w:cs="Arial"/>
+          <w:sz w:val="24"/>
+        </w:rPr>
+        <w:t>cep</w:t>
+      </w:r>
+      <w:proofErr w:type="spellEnd"/>
+      <w:r>
+        <w:rPr>
+          <w:rFonts w:ascii="Arial" w:hAnsi="Arial" w:cs="Arial"/>
+          <w:sz w:val="24"/>
+        </w:rPr>
+        <w:t>, telef</w:t>
+      </w:r>
+      <w:r>
+        <w:rPr>
+          <w:rFonts w:ascii="Arial" w:hAnsi="Arial" w:cs="Arial"/>
+          <w:sz w:val="24"/>
+        </w:rPr>
+        <w:t>one, data de nascimento, estado, número da carteira de trabalho.</w:t>
+      </w:r>
+    </w:p>
+    <w:p>
+      <w:pPr>
+        <w:rPr>
+          <w:rFonts w:ascii="Arial" w:hAnsi="Arial" w:cs="Arial"/>
+          <w:b/>
+          <w:sz w:val="24"/>
+          <w:szCs w:val="24"/>
+        </w:rPr>
+      </w:pPr>
+      <w:r>
+        <w:rPr>
+          <w:rFonts w:ascii="Arial" w:hAnsi="Arial" w:cs="Arial"/>
+          <w:b/>
+          <w:sz w:val="24"/>
+          <w:szCs w:val="24"/>
+        </w:rPr>
+        <w:t xml:space="preserve">2. Descrição dos Usuários </w:t>
+      </w:r>
+    </w:p>
+    <w:p>
+      <w:pPr>
+        <w:rPr>
+          <w:rFonts w:ascii="Arial" w:hAnsi="Arial" w:cs="Arial"/>
+          <w:sz w:val="24"/>
+          <w:szCs w:val="24"/>
+        </w:rPr>
+      </w:pPr>
+      <w:r>
+        <w:rPr>
+          <w:rFonts w:ascii="Arial" w:hAnsi="Arial" w:cs="Arial"/>
+          <w:sz w:val="24"/>
+          <w:szCs w:val="24"/>
+        </w:rPr>
+        <w:t>Rotinas de cadastro tem a finalidade de cadastrar todos os dados dos funcionários.</w:t>
+      </w:r>
+    </w:p>
+    <w:p>
+      <w:pPr>
+        <w:rPr>
+          <w:rFonts w:ascii="Arial" w:hAnsi="Arial" w:cs="Arial"/>
+          <w:b/>
+          <w:sz w:val="24"/>
+          <w:szCs w:val="24"/>
+        </w:rPr>
+      </w:pPr>
+      <w:r>
+        <w:rPr>
+          <w:rFonts w:ascii="Arial" w:hAnsi="Arial" w:cs="Arial"/>
+          <w:b/>
+          <w:sz w:val="24"/>
+          <w:szCs w:val="24"/>
+        </w:rPr>
+        <w:t>3. Requisitos Funcionais</w:t>
+      </w:r>
+    </w:p>
+    <w:p>
+      <w:pPr>
+        <w:rPr>
+          <w:rFonts w:ascii="Arial" w:hAnsi="Arial" w:cs="Arial"/>
+          <w:sz w:val="24"/>
+          <w:szCs w:val="24"/>
+        </w:rPr>
+      </w:pPr>
+      <w:r>
+        <w:rPr>
+          <w:rFonts w:ascii="Arial" w:hAnsi="Arial" w:cs="Arial"/>
+          <w:sz w:val="24"/>
+          <w:szCs w:val="24"/>
+        </w:rPr>
         <w:t>Cadastrar todos os funcionários com seus dados pessoais e endereço corretos.</w:t>
       </w:r>
     </w:p>
@@ -1122,86 +1457,6 @@
           <w:szCs w:val="24"/>
         </w:rPr>
       </w:pPr>
-      <w:r>
-        <w:rPr>
-          <w:rFonts w:ascii="Arial" w:hAnsi="Arial" w:cs="Arial"/>
-          <w:b/>
-          <w:sz w:val="24"/>
-          <w:szCs w:val="24"/>
-        </w:rPr>
-        <w:t xml:space="preserve">2. Descrição dos Usuários </w:t>
-      </w:r>
-    </w:p>
-    <w:p>
-      <w:pPr>
-        <w:rPr>
-          <w:rFonts w:ascii="Arial" w:hAnsi="Arial" w:cs="Arial"/>
-          <w:sz w:val="24"/>
-          <w:szCs w:val="24"/>
-        </w:rPr>
-      </w:pPr>
-      <w:r>
-        <w:rPr>
-          <w:rFonts w:ascii="Arial" w:hAnsi="Arial" w:cs="Arial"/>
-          <w:sz w:val="24"/>
-          <w:szCs w:val="24"/>
-        </w:rPr>
-        <w:t>Rotinas de cadastro tem a finalidade de cadastrar todos os dados dos funcionários.</w:t>
-      </w:r>
-    </w:p>
-    <w:p>
-      <w:pPr>
-        <w:rPr>
-          <w:rFonts w:ascii="Arial" w:hAnsi="Arial" w:cs="Arial"/>
-          <w:b/>
-          <w:sz w:val="24"/>
-          <w:szCs w:val="24"/>
-        </w:rPr>
-      </w:pPr>
-      <w:r>
-        <w:rPr>
-          <w:rFonts w:ascii="Arial" w:hAnsi="Arial" w:cs="Arial"/>
-          <w:b/>
-          <w:sz w:val="24"/>
-          <w:szCs w:val="24"/>
-        </w:rPr>
-        <w:t>3. Requisitos Funcionais</w:t>
-      </w:r>
-    </w:p>
-    <w:p>
-      <w:pPr>
-        <w:rPr>
-          <w:rFonts w:ascii="Arial" w:hAnsi="Arial" w:cs="Arial"/>
-          <w:sz w:val="24"/>
-          <w:szCs w:val="24"/>
-        </w:rPr>
-      </w:pPr>
-      <w:r>
-        <w:rPr>
-          <w:rFonts w:ascii="Arial" w:hAnsi="Arial" w:cs="Arial"/>
-          <w:sz w:val="24"/>
-          <w:szCs w:val="24"/>
-        </w:rPr>
-        <w:t xml:space="preserve">Vai salvar todos os dados dos funcionários na tabela correspondente </w:t>
-      </w:r>
-      <w:proofErr w:type="gramStart"/>
-      <w:r>
-        <w:rPr>
-          <w:rFonts w:ascii="Arial" w:hAnsi="Arial" w:cs="Arial"/>
-          <w:sz w:val="24"/>
-          <w:szCs w:val="24"/>
-        </w:rPr>
-        <w:t>a aplicação dos funcionários cadastrado</w:t>
-      </w:r>
-      <w:proofErr w:type="gramEnd"/>
-      <w:r>
-        <w:rPr>
-          <w:rFonts w:ascii="Arial" w:hAnsi="Arial" w:cs="Arial"/>
-          <w:sz w:val="24"/>
-          <w:szCs w:val="24"/>
-        </w:rPr>
-        <w:t>.</w:t>
-      </w:r>
     </w:p>
     <w:p>
       <w:pPr>
@@ -1219,10 +1474,9 @@
           <w:szCs w:val="24"/>
           <w:lang w:eastAsia="pt-BR"/>
         </w:rPr>
-        <w:lastRenderedPageBreak/>
         <w:drawing>
           <wp:inline distT="0" distB="0" distL="0" distR="0" wp14:anchorId="7612F33C" wp14:editId="500A405A">
-            <wp:extent cx="5534024" cy="4962525"/>
+            <wp:extent cx="5533390" cy="4400550"/>
             <wp:effectExtent l="0" t="0" r="0" b="0"/>
             <wp:docPr id="4" name="Imagem 4"/>
             <wp:cNvGraphicFramePr>
@@ -1236,7 +1490,7 @@
                     <pic:cNvPicPr/>
                   </pic:nvPicPr>
                   <pic:blipFill>
-                    <a:blip r:embed="rId9">
+                    <a:blip r:embed="rId8">
                       <a:extLst>
                         <a:ext uri="{28A0092B-C50C-407E-A947-70E740481C1C}">
                           <a14:useLocalDpi xmlns:a14="http://schemas.microsoft.com/office/drawing/2010/main" val="0"/>
@@ -1250,7 +1504,7 @@
                   <pic:spPr>
                     <a:xfrm>
                       <a:off x="0" y="0"/>
-                      <a:ext cx="5533374" cy="4961942"/>
+                      <a:ext cx="5533374" cy="4400537"/>
                     </a:xfrm>
                     <a:prstGeom prst="rect">
                       <a:avLst/>
@@ -1279,53 +1533,24 @@
           <w:sz w:val="24"/>
           <w:szCs w:val="24"/>
         </w:rPr>
-        <w:t xml:space="preserve"> 4. Requisitos </w:t>
-      </w:r>
-      <w:proofErr w:type="gramStart"/>
-      <w:r>
-        <w:rPr>
-          <w:rFonts w:ascii="Arial" w:hAnsi="Arial" w:cs="Arial"/>
-          <w:b/>
-          <w:sz w:val="24"/>
-          <w:szCs w:val="24"/>
-        </w:rPr>
-        <w:t>Não-funcionais</w:t>
-      </w:r>
-      <w:proofErr w:type="gramEnd"/>
-    </w:p>
-    <w:p>
-      <w:pPr>
-        <w:rPr>
-          <w:rFonts w:ascii="Arial" w:hAnsi="Arial" w:cs="Arial"/>
-          <w:sz w:val="24"/>
-          <w:szCs w:val="24"/>
-        </w:rPr>
-      </w:pPr>
-      <w:r>
-        <w:rPr>
-          <w:rFonts w:ascii="Arial" w:hAnsi="Arial" w:cs="Arial"/>
-          <w:sz w:val="24"/>
-          <w:szCs w:val="24"/>
-        </w:rPr>
-        <w:t xml:space="preserve">Garantir que os dados sejam </w:t>
-      </w:r>
-      <w:proofErr w:type="gramStart"/>
-      <w:r>
-        <w:rPr>
-          <w:rFonts w:ascii="Arial" w:hAnsi="Arial" w:cs="Arial"/>
-          <w:sz w:val="24"/>
-          <w:szCs w:val="24"/>
-        </w:rPr>
-        <w:t>salvo</w:t>
-      </w:r>
-      <w:proofErr w:type="gramEnd"/>
-      <w:r>
-        <w:rPr>
-          <w:rFonts w:ascii="Arial" w:hAnsi="Arial" w:cs="Arial"/>
-          <w:sz w:val="24"/>
-          <w:szCs w:val="24"/>
-        </w:rPr>
-        <w:t xml:space="preserve"> corretamente no banco de dados. </w:t>
+        <w:t xml:space="preserve"> 4. Requisitos Não-funcionais</w:t>
+      </w:r>
+    </w:p>
+    <w:p>
+      <w:pPr>
+        <w:rPr>
+          <w:rFonts w:ascii="Arial" w:hAnsi="Arial" w:cs="Arial"/>
+          <w:sz w:val="24"/>
+          <w:szCs w:val="24"/>
+        </w:rPr>
+      </w:pPr>
+      <w:r>
+        <w:rPr>
+          <w:rFonts w:ascii="Arial" w:hAnsi="Arial" w:cs="Arial"/>
+          <w:sz w:val="24"/>
+          <w:szCs w:val="24"/>
+        </w:rPr>
+        <w:t xml:space="preserve">Garantir que os dados sejam salvo corretamente no banco de dados. </w:t>
       </w:r>
     </w:p>
     <w:p>
@@ -1340,19 +1565,12 @@
       </w:pPr>
       <w:r>
         <w:rPr>
-          <w:b/>
-          <w:sz w:val="56"/>
-          <w:szCs w:val="56"/>
-        </w:rPr>
-        <w:t xml:space="preserve"> </w:t>
-      </w:r>
-      <w:r>
-        <w:rPr>
-          <w:rFonts w:ascii="Arial" w:hAnsi="Arial" w:cs="Arial"/>
-          <w:b/>
-          <w:sz w:val="24"/>
-          <w:szCs w:val="24"/>
-        </w:rPr>
+          <w:rFonts w:ascii="Arial" w:hAnsi="Arial" w:cs="Arial"/>
+          <w:b/>
+          <w:sz w:val="24"/>
+          <w:szCs w:val="24"/>
+        </w:rPr>
+        <w:lastRenderedPageBreak/>
         <w:t>[Serviços Abertos]</w:t>
       </w:r>
     </w:p>
@@ -1396,6 +1614,43 @@
       <w:pPr>
         <w:rPr>
           <w:rFonts w:ascii="Arial" w:hAnsi="Arial" w:cs="Arial"/>
+          <w:sz w:val="24"/>
+          <w:szCs w:val="24"/>
+        </w:rPr>
+      </w:pPr>
+      <w:r>
+        <w:rPr>
+          <w:rFonts w:ascii="Arial" w:hAnsi="Arial" w:cs="Arial"/>
+          <w:sz w:val="24"/>
+        </w:rPr>
+        <w:t xml:space="preserve">Mostra </w:t>
+      </w:r>
+      <w:r>
+        <w:rPr>
+          <w:rFonts w:ascii="Arial" w:hAnsi="Arial" w:cs="Arial"/>
+          <w:sz w:val="24"/>
+        </w:rPr>
+        <w:t xml:space="preserve">uma consulta </w:t>
+      </w:r>
+      <w:r>
+        <w:rPr>
+          <w:rFonts w:ascii="Arial" w:hAnsi="Arial" w:cs="Arial"/>
+          <w:sz w:val="24"/>
+        </w:rPr>
+        <w:t>d</w:t>
+      </w:r>
+      <w:r>
+        <w:rPr>
+          <w:rFonts w:ascii="Arial" w:hAnsi="Arial" w:cs="Arial"/>
+          <w:sz w:val="24"/>
+        </w:rPr>
+        <w:t>os serviços concluídos de maneira geral, podendo procura pelo nome de clientes quantas ordem de serviço tem em aberto.</w:t>
+      </w:r>
+    </w:p>
+    <w:p>
+      <w:pPr>
+        <w:rPr>
+          <w:rFonts w:ascii="Arial" w:hAnsi="Arial" w:cs="Arial"/>
           <w:b/>
           <w:sz w:val="24"/>
           <w:szCs w:val="24"/>
@@ -1480,7 +1735,6 @@
           <w:szCs w:val="24"/>
           <w:lang w:eastAsia="pt-BR"/>
         </w:rPr>
-        <w:lastRenderedPageBreak/>
         <w:drawing>
           <wp:inline distT="0" distB="0" distL="0" distR="0" wp14:anchorId="5F8117C4" wp14:editId="7679AC04">
             <wp:extent cx="5549395" cy="3057525"/>
@@ -1497,7 +1751,7 @@
                     <pic:cNvPicPr/>
                   </pic:nvPicPr>
                   <pic:blipFill>
-                    <a:blip r:embed="rId10">
+                    <a:blip r:embed="rId9">
                       <a:extLst>
                         <a:ext uri="{28A0092B-C50C-407E-A947-70E740481C1C}">
                           <a14:useLocalDpi xmlns:a14="http://schemas.microsoft.com/office/drawing/2010/main" val="0"/>
@@ -1548,53 +1802,24 @@
           <w:sz w:val="24"/>
           <w:szCs w:val="24"/>
         </w:rPr>
-        <w:t xml:space="preserve">4. Requisitos </w:t>
-      </w:r>
-      <w:proofErr w:type="gramStart"/>
-      <w:r>
-        <w:rPr>
-          <w:rFonts w:ascii="Arial" w:hAnsi="Arial" w:cs="Arial"/>
-          <w:b/>
-          <w:sz w:val="24"/>
-          <w:szCs w:val="24"/>
-        </w:rPr>
-        <w:t>Não-funcionais</w:t>
-      </w:r>
-      <w:proofErr w:type="gramEnd"/>
-    </w:p>
-    <w:p>
-      <w:pPr>
-        <w:rPr>
-          <w:rFonts w:ascii="Arial" w:hAnsi="Arial" w:cs="Arial"/>
-          <w:sz w:val="24"/>
-          <w:szCs w:val="24"/>
-        </w:rPr>
-      </w:pPr>
-      <w:r>
-        <w:rPr>
-          <w:rFonts w:ascii="Arial" w:hAnsi="Arial" w:cs="Arial"/>
-          <w:sz w:val="24"/>
-          <w:szCs w:val="24"/>
-        </w:rPr>
-        <w:t xml:space="preserve">Garantir que os dados alterados sejam </w:t>
-      </w:r>
-      <w:proofErr w:type="gramStart"/>
-      <w:r>
-        <w:rPr>
-          <w:rFonts w:ascii="Arial" w:hAnsi="Arial" w:cs="Arial"/>
-          <w:sz w:val="24"/>
-          <w:szCs w:val="24"/>
-        </w:rPr>
-        <w:t>salvo</w:t>
-      </w:r>
-      <w:proofErr w:type="gramEnd"/>
-      <w:r>
-        <w:rPr>
-          <w:rFonts w:ascii="Arial" w:hAnsi="Arial" w:cs="Arial"/>
-          <w:sz w:val="24"/>
-          <w:szCs w:val="24"/>
-        </w:rPr>
-        <w:t xml:space="preserve"> corretamente no banco de dados. </w:t>
+        <w:t>4. Requisitos Não-funcionais</w:t>
+      </w:r>
+    </w:p>
+    <w:p>
+      <w:pPr>
+        <w:rPr>
+          <w:rFonts w:ascii="Arial" w:hAnsi="Arial" w:cs="Arial"/>
+          <w:sz w:val="24"/>
+          <w:szCs w:val="24"/>
+        </w:rPr>
+      </w:pPr>
+      <w:r>
+        <w:rPr>
+          <w:rFonts w:ascii="Arial" w:hAnsi="Arial" w:cs="Arial"/>
+          <w:sz w:val="24"/>
+          <w:szCs w:val="24"/>
+        </w:rPr>
+        <w:t xml:space="preserve">Garantir que os dados alterados sejam salvo corretamente no banco de dados. </w:t>
       </w:r>
     </w:p>
     <w:p>
@@ -1615,17 +1840,73 @@
         <w:rPr>
           <w:rFonts w:ascii="Arial" w:hAnsi="Arial" w:cs="Arial"/>
           <w:b/>
-          <w:sz w:val="24"/>
-          <w:szCs w:val="24"/>
-        </w:rPr>
-      </w:pPr>
-      <w:r>
-        <w:rPr>
-          <w:rFonts w:ascii="Arial" w:hAnsi="Arial" w:cs="Arial"/>
-          <w:b/>
           <w:sz w:val="28"/>
           <w:szCs w:val="24"/>
         </w:rPr>
+      </w:pPr>
+    </w:p>
+    <w:p>
+      <w:pPr>
+        <w:jc w:val="center"/>
+        <w:rPr>
+          <w:rFonts w:ascii="Arial" w:hAnsi="Arial" w:cs="Arial"/>
+          <w:b/>
+          <w:sz w:val="28"/>
+          <w:szCs w:val="24"/>
+        </w:rPr>
+      </w:pPr>
+    </w:p>
+    <w:p>
+      <w:pPr>
+        <w:jc w:val="center"/>
+        <w:rPr>
+          <w:rFonts w:ascii="Arial" w:hAnsi="Arial" w:cs="Arial"/>
+          <w:b/>
+          <w:sz w:val="28"/>
+          <w:szCs w:val="24"/>
+        </w:rPr>
+      </w:pPr>
+    </w:p>
+    <w:p>
+      <w:pPr>
+        <w:jc w:val="center"/>
+        <w:rPr>
+          <w:rFonts w:ascii="Arial" w:hAnsi="Arial" w:cs="Arial"/>
+          <w:b/>
+          <w:sz w:val="28"/>
+          <w:szCs w:val="24"/>
+        </w:rPr>
+      </w:pPr>
+    </w:p>
+    <w:p>
+      <w:pPr>
+        <w:jc w:val="center"/>
+        <w:rPr>
+          <w:rFonts w:ascii="Arial" w:hAnsi="Arial" w:cs="Arial"/>
+          <w:b/>
+          <w:sz w:val="28"/>
+          <w:szCs w:val="24"/>
+        </w:rPr>
+      </w:pPr>
+    </w:p>
+    <w:p>
+      <w:pPr>
+        <w:jc w:val="center"/>
+        <w:rPr>
+          <w:rFonts w:ascii="Arial" w:hAnsi="Arial" w:cs="Arial"/>
+          <w:b/>
+          <w:sz w:val="24"/>
+          <w:szCs w:val="24"/>
+        </w:rPr>
+      </w:pPr>
+      <w:r>
+        <w:rPr>
+          <w:rFonts w:ascii="Arial" w:hAnsi="Arial" w:cs="Arial"/>
+          <w:b/>
+          <w:sz w:val="28"/>
+          <w:szCs w:val="24"/>
+        </w:rPr>
+        <w:lastRenderedPageBreak/>
         <w:t xml:space="preserve"> </w:t>
       </w:r>
       <w:r>
@@ -1743,25 +2024,7 @@
           <w:sz w:val="24"/>
           <w:szCs w:val="24"/>
         </w:rPr>
-        <w:t xml:space="preserve">Vai mostrar </w:t>
-      </w:r>
-      <w:proofErr w:type="gramStart"/>
-      <w:r>
-        <w:rPr>
-          <w:rFonts w:ascii="Arial" w:hAnsi="Arial" w:cs="Arial"/>
-          <w:sz w:val="24"/>
-          <w:szCs w:val="24"/>
-        </w:rPr>
-        <w:t>todos os dados dos clientes pesquisado</w:t>
-      </w:r>
-      <w:proofErr w:type="gramEnd"/>
-      <w:r>
-        <w:rPr>
-          <w:rFonts w:ascii="Arial" w:hAnsi="Arial" w:cs="Arial"/>
-          <w:sz w:val="24"/>
-          <w:szCs w:val="24"/>
-        </w:rPr>
-        <w:t>, podendo excluir os serviços realizados.</w:t>
+        <w:t>Vai mostrar todos os dados dos clientes pesquisado, podendo excluir os serviços realizados.</w:t>
       </w:r>
     </w:p>
     <w:p>
@@ -1780,7 +2043,6 @@
           <w:szCs w:val="24"/>
           <w:lang w:eastAsia="pt-BR"/>
         </w:rPr>
-        <w:lastRenderedPageBreak/>
         <w:drawing>
           <wp:inline distT="0" distB="0" distL="0" distR="0" wp14:anchorId="0A2D2917" wp14:editId="018E1E2B">
             <wp:extent cx="5505450" cy="3038475"/>
@@ -1797,7 +2059,7 @@
                     <pic:cNvPicPr/>
                   </pic:nvPicPr>
                   <pic:blipFill>
-                    <a:blip r:embed="rId11">
+                    <a:blip r:embed="rId10">
                       <a:extLst>
                         <a:ext uri="{28A0092B-C50C-407E-A947-70E740481C1C}">
                           <a14:useLocalDpi xmlns:a14="http://schemas.microsoft.com/office/drawing/2010/main" val="0"/>
@@ -1840,73 +2102,142 @@
           <w:sz w:val="24"/>
           <w:szCs w:val="24"/>
         </w:rPr>
-        <w:t xml:space="preserve"> 4. Requisitos </w:t>
-      </w:r>
-      <w:proofErr w:type="gramStart"/>
-      <w:r>
-        <w:rPr>
-          <w:rFonts w:ascii="Arial" w:hAnsi="Arial" w:cs="Arial"/>
-          <w:b/>
-          <w:sz w:val="24"/>
-          <w:szCs w:val="24"/>
-        </w:rPr>
-        <w:t>Não-funcionais</w:t>
-      </w:r>
-      <w:proofErr w:type="gramEnd"/>
-    </w:p>
-    <w:p>
-      <w:pPr>
-        <w:rPr>
-          <w:rFonts w:ascii="Arial" w:hAnsi="Arial" w:cs="Arial"/>
-          <w:sz w:val="24"/>
-          <w:szCs w:val="24"/>
-        </w:rPr>
-      </w:pPr>
-      <w:r>
-        <w:rPr>
-          <w:rFonts w:ascii="Arial" w:hAnsi="Arial" w:cs="Arial"/>
-          <w:sz w:val="24"/>
-          <w:szCs w:val="24"/>
-        </w:rPr>
-        <w:t xml:space="preserve">Garantir que os dados alterados sejam </w:t>
-      </w:r>
-      <w:proofErr w:type="gramStart"/>
-      <w:r>
-        <w:rPr>
-          <w:rFonts w:ascii="Arial" w:hAnsi="Arial" w:cs="Arial"/>
-          <w:sz w:val="24"/>
-          <w:szCs w:val="24"/>
-        </w:rPr>
-        <w:t>salvo</w:t>
-      </w:r>
-      <w:proofErr w:type="gramEnd"/>
-      <w:r>
-        <w:rPr>
-          <w:rFonts w:ascii="Arial" w:hAnsi="Arial" w:cs="Arial"/>
-          <w:sz w:val="24"/>
-          <w:szCs w:val="24"/>
-        </w:rPr>
-        <w:t xml:space="preserve"> corretamente no banco de dados.</w:t>
-      </w:r>
-    </w:p>
-    <w:p>
-      <w:pPr>
-        <w:jc w:val="center"/>
-        <w:rPr>
-          <w:rFonts w:ascii="Arial" w:hAnsi="Arial" w:cs="Arial"/>
-          <w:b/>
-          <w:sz w:val="24"/>
-          <w:szCs w:val="24"/>
-        </w:rPr>
-      </w:pPr>
-      <w:r>
-        <w:rPr>
-          <w:rFonts w:ascii="Arial" w:hAnsi="Arial" w:cs="Arial"/>
-          <w:b/>
-          <w:sz w:val="24"/>
-          <w:szCs w:val="24"/>
-        </w:rPr>
-        <w:t xml:space="preserve"> [Clientes Cadastrado]</w:t>
+        <w:t xml:space="preserve"> 4. Requisitos Não-funcionais</w:t>
+      </w:r>
+    </w:p>
+    <w:p>
+      <w:pPr>
+        <w:rPr>
+          <w:rFonts w:ascii="Arial" w:hAnsi="Arial" w:cs="Arial"/>
+          <w:sz w:val="24"/>
+          <w:szCs w:val="24"/>
+        </w:rPr>
+      </w:pPr>
+      <w:r>
+        <w:rPr>
+          <w:rFonts w:ascii="Arial" w:hAnsi="Arial" w:cs="Arial"/>
+          <w:sz w:val="24"/>
+          <w:szCs w:val="24"/>
+        </w:rPr>
+        <w:t>Garantir que os dados alterados sejam salvo corretamente no banco de dados.</w:t>
+      </w:r>
+    </w:p>
+    <w:p>
+      <w:pPr>
+        <w:jc w:val="center"/>
+        <w:rPr>
+          <w:rFonts w:ascii="Arial" w:hAnsi="Arial" w:cs="Arial"/>
+          <w:b/>
+          <w:sz w:val="24"/>
+          <w:szCs w:val="24"/>
+        </w:rPr>
+      </w:pPr>
+      <w:r>
+        <w:rPr>
+          <w:rFonts w:ascii="Arial" w:hAnsi="Arial" w:cs="Arial"/>
+          <w:b/>
+          <w:sz w:val="24"/>
+          <w:szCs w:val="24"/>
+        </w:rPr>
+        <w:t xml:space="preserve"> </w:t>
+      </w:r>
+    </w:p>
+    <w:p>
+      <w:pPr>
+        <w:jc w:val="center"/>
+        <w:rPr>
+          <w:rFonts w:ascii="Arial" w:hAnsi="Arial" w:cs="Arial"/>
+          <w:b/>
+          <w:sz w:val="24"/>
+          <w:szCs w:val="24"/>
+        </w:rPr>
+      </w:pPr>
+    </w:p>
+    <w:p>
+      <w:pPr>
+        <w:jc w:val="center"/>
+        <w:rPr>
+          <w:rFonts w:ascii="Arial" w:hAnsi="Arial" w:cs="Arial"/>
+          <w:b/>
+          <w:sz w:val="24"/>
+          <w:szCs w:val="24"/>
+        </w:rPr>
+      </w:pPr>
+    </w:p>
+    <w:p>
+      <w:pPr>
+        <w:jc w:val="center"/>
+        <w:rPr>
+          <w:rFonts w:ascii="Arial" w:hAnsi="Arial" w:cs="Arial"/>
+          <w:b/>
+          <w:sz w:val="24"/>
+          <w:szCs w:val="24"/>
+        </w:rPr>
+      </w:pPr>
+    </w:p>
+    <w:p>
+      <w:pPr>
+        <w:jc w:val="center"/>
+        <w:rPr>
+          <w:rFonts w:ascii="Arial" w:hAnsi="Arial" w:cs="Arial"/>
+          <w:b/>
+          <w:sz w:val="24"/>
+          <w:szCs w:val="24"/>
+        </w:rPr>
+      </w:pPr>
+    </w:p>
+    <w:p>
+      <w:pPr>
+        <w:jc w:val="center"/>
+        <w:rPr>
+          <w:rFonts w:ascii="Arial" w:hAnsi="Arial" w:cs="Arial"/>
+          <w:b/>
+          <w:sz w:val="24"/>
+          <w:szCs w:val="24"/>
+        </w:rPr>
+      </w:pPr>
+    </w:p>
+    <w:p>
+      <w:pPr>
+        <w:jc w:val="center"/>
+        <w:rPr>
+          <w:rFonts w:ascii="Arial" w:hAnsi="Arial" w:cs="Arial"/>
+          <w:b/>
+          <w:sz w:val="24"/>
+          <w:szCs w:val="24"/>
+        </w:rPr>
+      </w:pPr>
+    </w:p>
+    <w:p>
+      <w:pPr>
+        <w:jc w:val="center"/>
+        <w:rPr>
+          <w:rFonts w:ascii="Arial" w:hAnsi="Arial" w:cs="Arial"/>
+          <w:b/>
+          <w:sz w:val="24"/>
+          <w:szCs w:val="24"/>
+        </w:rPr>
+      </w:pPr>
+    </w:p>
+    <w:p>
+      <w:pPr>
+        <w:jc w:val="center"/>
+        <w:rPr>
+          <w:rFonts w:ascii="Arial" w:hAnsi="Arial" w:cs="Arial"/>
+          <w:b/>
+          <w:sz w:val="24"/>
+          <w:szCs w:val="24"/>
+        </w:rPr>
+      </w:pPr>
+      <w:r>
+        <w:rPr>
+          <w:rFonts w:ascii="Arial" w:hAnsi="Arial" w:cs="Arial"/>
+          <w:b/>
+          <w:sz w:val="24"/>
+          <w:szCs w:val="24"/>
+        </w:rPr>
+        <w:lastRenderedPageBreak/>
+        <w:t>[Clientes Cadastrado]</w:t>
       </w:r>
     </w:p>
     <w:p>
@@ -1949,6 +2280,22 @@
       <w:pPr>
         <w:rPr>
           <w:rFonts w:ascii="Arial" w:hAnsi="Arial" w:cs="Arial"/>
+          <w:sz w:val="24"/>
+          <w:szCs w:val="24"/>
+        </w:rPr>
+      </w:pPr>
+      <w:r>
+        <w:rPr>
+          <w:rFonts w:ascii="Arial" w:hAnsi="Arial" w:cs="Arial"/>
+          <w:sz w:val="24"/>
+        </w:rPr>
+        <w:t>Criar uma tela que mostre todos os clientes cadastrados pelos usuários listando por ordem alfabética.</w:t>
+      </w:r>
+    </w:p>
+    <w:p>
+      <w:pPr>
+        <w:rPr>
+          <w:rFonts w:ascii="Arial" w:hAnsi="Arial" w:cs="Arial"/>
           <w:b/>
           <w:sz w:val="24"/>
           <w:szCs w:val="24"/>
@@ -2014,25 +2361,7 @@
           <w:sz w:val="24"/>
           <w:szCs w:val="24"/>
         </w:rPr>
-        <w:t xml:space="preserve">É feito um </w:t>
-      </w:r>
-      <w:proofErr w:type="spellStart"/>
-      <w:r>
-        <w:rPr>
-          <w:rFonts w:ascii="Arial" w:hAnsi="Arial" w:cs="Arial"/>
-          <w:sz w:val="24"/>
-          <w:szCs w:val="24"/>
-        </w:rPr>
-        <w:t>select</w:t>
-      </w:r>
-      <w:proofErr w:type="spellEnd"/>
-      <w:r>
-        <w:rPr>
-          <w:rFonts w:ascii="Arial" w:hAnsi="Arial" w:cs="Arial"/>
-          <w:sz w:val="24"/>
-          <w:szCs w:val="24"/>
-        </w:rPr>
-        <w:t xml:space="preserve"> em na tabela referente que está criada no Bando de Dados para mostra os campos.</w:t>
+        <w:t>É mostrado todos os clientes cadastrados do sistema</w:t>
       </w:r>
     </w:p>
     <w:p>
@@ -2064,6 +2393,397 @@
                 <pic:pic xmlns:pic="http://schemas.openxmlformats.org/drawingml/2006/picture">
                   <pic:nvPicPr>
                     <pic:cNvPr id="0" name="Clientes Cadastrado.png"/>
+                    <pic:cNvPicPr/>
+                  </pic:nvPicPr>
+                  <pic:blipFill>
+                    <a:blip r:embed="rId11">
+                      <a:extLst>
+                        <a:ext uri="{28A0092B-C50C-407E-A947-70E740481C1C}">
+                          <a14:useLocalDpi xmlns:a14="http://schemas.microsoft.com/office/drawing/2010/main" val="0"/>
+                        </a:ext>
+                      </a:extLst>
+                    </a:blip>
+                    <a:stretch>
+                      <a:fillRect/>
+                    </a:stretch>
+                  </pic:blipFill>
+                  <pic:spPr>
+                    <a:xfrm>
+                      <a:off x="0" y="0"/>
+                      <a:ext cx="5400040" cy="2001520"/>
+                    </a:xfrm>
+                    <a:prstGeom prst="rect">
+                      <a:avLst/>
+                    </a:prstGeom>
+                  </pic:spPr>
+                </pic:pic>
+              </a:graphicData>
+            </a:graphic>
+          </wp:inline>
+        </w:drawing>
+      </w:r>
+    </w:p>
+    <w:p>
+      <w:pPr>
+        <w:rPr>
+          <w:rFonts w:ascii="Arial" w:hAnsi="Arial" w:cs="Arial"/>
+          <w:b/>
+          <w:sz w:val="24"/>
+          <w:szCs w:val="24"/>
+        </w:rPr>
+      </w:pPr>
+    </w:p>
+    <w:p>
+      <w:pPr>
+        <w:rPr>
+          <w:rFonts w:ascii="Arial" w:hAnsi="Arial" w:cs="Arial"/>
+          <w:b/>
+          <w:sz w:val="24"/>
+          <w:szCs w:val="24"/>
+        </w:rPr>
+      </w:pPr>
+      <w:r>
+        <w:rPr>
+          <w:rFonts w:ascii="Arial" w:hAnsi="Arial" w:cs="Arial"/>
+          <w:b/>
+          <w:sz w:val="24"/>
+          <w:szCs w:val="24"/>
+        </w:rPr>
+        <w:t xml:space="preserve"> 4. Requisitos Não-funcionais</w:t>
+      </w:r>
+    </w:p>
+    <w:p>
+      <w:pPr>
+        <w:rPr>
+          <w:rFonts w:ascii="Arial" w:hAnsi="Arial" w:cs="Arial"/>
+          <w:sz w:val="24"/>
+          <w:szCs w:val="24"/>
+        </w:rPr>
+      </w:pPr>
+      <w:bookmarkStart w:id="0" w:name="OLE_LINK7"/>
+      <w:bookmarkStart w:id="1" w:name="OLE_LINK8"/>
+      <w:bookmarkStart w:id="2" w:name="OLE_LINK9"/>
+      <w:r>
+        <w:rPr>
+          <w:rFonts w:ascii="Arial" w:hAnsi="Arial" w:cs="Arial"/>
+          <w:sz w:val="24"/>
+          <w:szCs w:val="24"/>
+        </w:rPr>
+        <w:t xml:space="preserve">Garantir </w:t>
+      </w:r>
+      <w:r>
+        <w:rPr>
+          <w:rFonts w:ascii="Arial" w:hAnsi="Arial" w:cs="Arial"/>
+          <w:sz w:val="24"/>
+          <w:szCs w:val="24"/>
+        </w:rPr>
+        <w:t>a visualização dos dados cadastrados.</w:t>
+      </w:r>
+    </w:p>
+    <w:bookmarkEnd w:id="0"/>
+    <w:bookmarkEnd w:id="1"/>
+    <w:bookmarkEnd w:id="2"/>
+    <w:p>
+      <w:pPr>
+        <w:jc w:val="center"/>
+        <w:rPr>
+          <w:rFonts w:ascii="Arial" w:hAnsi="Arial" w:cs="Arial"/>
+          <w:b/>
+          <w:sz w:val="24"/>
+          <w:szCs w:val="24"/>
+        </w:rPr>
+      </w:pPr>
+    </w:p>
+    <w:p>
+      <w:pPr>
+        <w:jc w:val="center"/>
+        <w:rPr>
+          <w:rFonts w:ascii="Arial" w:hAnsi="Arial" w:cs="Arial"/>
+          <w:b/>
+          <w:sz w:val="24"/>
+          <w:szCs w:val="24"/>
+        </w:rPr>
+      </w:pPr>
+    </w:p>
+    <w:p>
+      <w:pPr>
+        <w:jc w:val="center"/>
+        <w:rPr>
+          <w:rFonts w:ascii="Arial" w:hAnsi="Arial" w:cs="Arial"/>
+          <w:b/>
+          <w:sz w:val="24"/>
+          <w:szCs w:val="24"/>
+        </w:rPr>
+      </w:pPr>
+    </w:p>
+    <w:p>
+      <w:pPr>
+        <w:jc w:val="center"/>
+        <w:rPr>
+          <w:rFonts w:ascii="Arial" w:hAnsi="Arial" w:cs="Arial"/>
+          <w:b/>
+          <w:sz w:val="24"/>
+          <w:szCs w:val="24"/>
+        </w:rPr>
+      </w:pPr>
+    </w:p>
+    <w:p>
+      <w:pPr>
+        <w:jc w:val="center"/>
+        <w:rPr>
+          <w:rFonts w:ascii="Arial" w:hAnsi="Arial" w:cs="Arial"/>
+          <w:b/>
+          <w:sz w:val="24"/>
+          <w:szCs w:val="24"/>
+        </w:rPr>
+      </w:pPr>
+    </w:p>
+    <w:p>
+      <w:pPr>
+        <w:jc w:val="center"/>
+        <w:rPr>
+          <w:rFonts w:ascii="Arial" w:hAnsi="Arial" w:cs="Arial"/>
+          <w:b/>
+          <w:sz w:val="24"/>
+          <w:szCs w:val="24"/>
+        </w:rPr>
+      </w:pPr>
+    </w:p>
+    <w:p>
+      <w:pPr>
+        <w:jc w:val="center"/>
+        <w:rPr>
+          <w:rFonts w:ascii="Arial" w:hAnsi="Arial" w:cs="Arial"/>
+          <w:b/>
+          <w:sz w:val="24"/>
+          <w:szCs w:val="24"/>
+        </w:rPr>
+      </w:pPr>
+    </w:p>
+    <w:p>
+      <w:pPr>
+        <w:jc w:val="center"/>
+        <w:rPr>
+          <w:rFonts w:ascii="Arial" w:hAnsi="Arial" w:cs="Arial"/>
+          <w:b/>
+          <w:sz w:val="24"/>
+          <w:szCs w:val="24"/>
+        </w:rPr>
+      </w:pPr>
+    </w:p>
+    <w:p>
+      <w:pPr>
+        <w:jc w:val="center"/>
+        <w:rPr>
+          <w:rFonts w:ascii="Arial" w:hAnsi="Arial" w:cs="Arial"/>
+          <w:b/>
+          <w:sz w:val="24"/>
+          <w:szCs w:val="24"/>
+        </w:rPr>
+      </w:pPr>
+    </w:p>
+    <w:p>
+      <w:pPr>
+        <w:jc w:val="center"/>
+        <w:rPr>
+          <w:rFonts w:ascii="Arial" w:hAnsi="Arial" w:cs="Arial"/>
+          <w:b/>
+          <w:sz w:val="24"/>
+          <w:szCs w:val="24"/>
+        </w:rPr>
+      </w:pPr>
+      <w:r>
+        <w:rPr>
+          <w:rFonts w:ascii="Arial" w:hAnsi="Arial" w:cs="Arial"/>
+          <w:b/>
+          <w:sz w:val="24"/>
+          <w:szCs w:val="24"/>
+        </w:rPr>
+        <w:lastRenderedPageBreak/>
+        <w:t xml:space="preserve"> [</w:t>
+      </w:r>
+      <w:r>
+        <w:rPr>
+          <w:rFonts w:ascii="Arial" w:hAnsi="Arial" w:cs="Arial"/>
+          <w:b/>
+          <w:sz w:val="24"/>
+          <w:szCs w:val="24"/>
+        </w:rPr>
+        <w:t>Funcionários</w:t>
+      </w:r>
+      <w:r>
+        <w:rPr>
+          <w:rFonts w:ascii="Arial" w:hAnsi="Arial" w:cs="Arial"/>
+          <w:b/>
+          <w:sz w:val="24"/>
+          <w:szCs w:val="24"/>
+        </w:rPr>
+        <w:t xml:space="preserve"> Cadastrado]</w:t>
+      </w:r>
+    </w:p>
+    <w:p>
+      <w:pPr>
+        <w:rPr>
+          <w:rFonts w:ascii="Arial" w:hAnsi="Arial" w:cs="Arial"/>
+          <w:b/>
+          <w:sz w:val="24"/>
+          <w:szCs w:val="24"/>
+        </w:rPr>
+      </w:pPr>
+      <w:r>
+        <w:rPr>
+          <w:rFonts w:ascii="Arial" w:hAnsi="Arial" w:cs="Arial"/>
+          <w:b/>
+          <w:sz w:val="24"/>
+          <w:szCs w:val="24"/>
+        </w:rPr>
+        <w:t xml:space="preserve">1. Objetivo </w:t>
+      </w:r>
+    </w:p>
+    <w:p>
+      <w:pPr>
+        <w:rPr>
+          <w:rFonts w:ascii="Arial" w:hAnsi="Arial" w:cs="Arial"/>
+          <w:sz w:val="24"/>
+          <w:szCs w:val="24"/>
+        </w:rPr>
+      </w:pPr>
+      <w:r>
+        <w:rPr>
+          <w:rFonts w:ascii="Arial" w:hAnsi="Arial" w:cs="Arial"/>
+          <w:sz w:val="24"/>
+          <w:szCs w:val="24"/>
+        </w:rPr>
+        <w:t>Mostrar todos os Funcionários Cadastrados.</w:t>
+      </w:r>
+    </w:p>
+    <w:p>
+      <w:pPr>
+        <w:rPr>
+          <w:rFonts w:ascii="Arial" w:hAnsi="Arial" w:cs="Arial"/>
+          <w:b/>
+          <w:sz w:val="24"/>
+          <w:szCs w:val="24"/>
+        </w:rPr>
+      </w:pPr>
+      <w:r>
+        <w:rPr>
+          <w:rFonts w:ascii="Arial" w:hAnsi="Arial" w:cs="Arial"/>
+          <w:b/>
+          <w:sz w:val="24"/>
+          <w:szCs w:val="24"/>
+        </w:rPr>
+        <w:t xml:space="preserve">2. Descrição dos Usuários </w:t>
+      </w:r>
+    </w:p>
+    <w:p>
+      <w:pPr>
+        <w:rPr>
+          <w:rFonts w:ascii="Arial" w:hAnsi="Arial" w:cs="Arial"/>
+          <w:sz w:val="24"/>
+          <w:szCs w:val="24"/>
+        </w:rPr>
+      </w:pPr>
+      <w:r>
+        <w:rPr>
+          <w:rFonts w:ascii="Arial" w:hAnsi="Arial" w:cs="Arial"/>
+          <w:sz w:val="24"/>
+          <w:szCs w:val="24"/>
+        </w:rPr>
+        <w:t>Ter todos os dados pessoais dos cli</w:t>
+      </w:r>
+      <w:bookmarkStart w:id="3" w:name="_GoBack"/>
+      <w:bookmarkEnd w:id="3"/>
+      <w:r>
+        <w:rPr>
+          <w:rFonts w:ascii="Arial" w:hAnsi="Arial" w:cs="Arial"/>
+          <w:sz w:val="24"/>
+          <w:szCs w:val="24"/>
+        </w:rPr>
+        <w:t>entes cadastrados.</w:t>
+      </w:r>
+    </w:p>
+    <w:p>
+      <w:pPr>
+        <w:rPr>
+          <w:rFonts w:ascii="Arial" w:hAnsi="Arial" w:cs="Arial"/>
+          <w:b/>
+          <w:sz w:val="24"/>
+          <w:szCs w:val="24"/>
+        </w:rPr>
+      </w:pPr>
+      <w:r>
+        <w:rPr>
+          <w:rFonts w:ascii="Arial" w:hAnsi="Arial" w:cs="Arial"/>
+          <w:b/>
+          <w:sz w:val="24"/>
+          <w:szCs w:val="24"/>
+        </w:rPr>
+        <w:t>3. Requisitos Funcionais</w:t>
+      </w:r>
+    </w:p>
+    <w:p>
+      <w:pPr>
+        <w:rPr>
+          <w:rFonts w:ascii="Arial" w:hAnsi="Arial" w:cs="Arial"/>
+          <w:sz w:val="24"/>
+          <w:szCs w:val="24"/>
+        </w:rPr>
+      </w:pPr>
+      <w:r>
+        <w:rPr>
+          <w:rFonts w:ascii="Arial" w:hAnsi="Arial" w:cs="Arial"/>
+          <w:sz w:val="24"/>
+          <w:szCs w:val="24"/>
+        </w:rPr>
+        <w:t>É mostrado todos</w:t>
+      </w:r>
+      <w:r>
+        <w:rPr>
+          <w:rFonts w:ascii="Arial" w:hAnsi="Arial" w:cs="Arial"/>
+          <w:sz w:val="24"/>
+          <w:szCs w:val="24"/>
+        </w:rPr>
+        <w:t xml:space="preserve"> os funcionários</w:t>
+      </w:r>
+      <w:r>
+        <w:rPr>
+          <w:rFonts w:ascii="Arial" w:hAnsi="Arial" w:cs="Arial"/>
+          <w:sz w:val="24"/>
+          <w:szCs w:val="24"/>
+        </w:rPr>
+        <w:t xml:space="preserve"> cadastrados do sistema</w:t>
+      </w:r>
+    </w:p>
+    <w:p>
+      <w:pPr>
+        <w:rPr>
+          <w:rFonts w:ascii="Arial" w:hAnsi="Arial" w:cs="Arial"/>
+          <w:sz w:val="24"/>
+          <w:szCs w:val="24"/>
+        </w:rPr>
+      </w:pPr>
+      <w:r>
+        <w:rPr>
+          <w:rFonts w:ascii="Arial" w:hAnsi="Arial" w:cs="Arial"/>
+          <w:noProof/>
+          <w:sz w:val="24"/>
+          <w:szCs w:val="24"/>
+          <w:lang w:eastAsia="pt-BR"/>
+        </w:rPr>
+        <w:drawing>
+          <wp:inline distT="0" distB="0" distL="0" distR="0" wp14:anchorId="0E4D6E17" wp14:editId="4B85275F">
+            <wp:extent cx="5400040" cy="2001520"/>
+            <wp:effectExtent l="0" t="0" r="0" b="0"/>
+            <wp:docPr id="8" name="Imagem 8"/>
+            <wp:cNvGraphicFramePr>
+              <a:graphicFrameLocks xmlns:a="http://schemas.openxmlformats.org/drawingml/2006/main" noChangeAspect="1"/>
+            </wp:cNvGraphicFramePr>
+            <a:graphic xmlns:a="http://schemas.openxmlformats.org/drawingml/2006/main">
+              <a:graphicData uri="http://schemas.openxmlformats.org/drawingml/2006/picture">
+                <pic:pic xmlns:pic="http://schemas.openxmlformats.org/drawingml/2006/picture">
+                  <pic:nvPicPr>
+                    <pic:cNvPr id="0" name="Funcionários Cadastrados.png"/>
                     <pic:cNvPicPr/>
                   </pic:nvPicPr>
                   <pic:blipFill>
@@ -2103,283 +2823,6 @@
           <w:szCs w:val="24"/>
         </w:rPr>
       </w:pPr>
-    </w:p>
-    <w:p>
-      <w:pPr>
-        <w:rPr>
-          <w:rFonts w:ascii="Arial" w:hAnsi="Arial" w:cs="Arial"/>
-          <w:b/>
-          <w:sz w:val="24"/>
-          <w:szCs w:val="24"/>
-        </w:rPr>
-      </w:pPr>
-      <w:r>
-        <w:rPr>
-          <w:rFonts w:ascii="Arial" w:hAnsi="Arial" w:cs="Arial"/>
-          <w:b/>
-          <w:sz w:val="24"/>
-          <w:szCs w:val="24"/>
-        </w:rPr>
-        <w:lastRenderedPageBreak/>
-        <w:t xml:space="preserve"> 4. Requisitos </w:t>
-      </w:r>
-      <w:proofErr w:type="gramStart"/>
-      <w:r>
-        <w:rPr>
-          <w:rFonts w:ascii="Arial" w:hAnsi="Arial" w:cs="Arial"/>
-          <w:b/>
-          <w:sz w:val="24"/>
-          <w:szCs w:val="24"/>
-        </w:rPr>
-        <w:t>Não-funcionais</w:t>
-      </w:r>
-      <w:proofErr w:type="gramEnd"/>
-    </w:p>
-    <w:p>
-      <w:pPr>
-        <w:rPr>
-          <w:rFonts w:ascii="Arial" w:hAnsi="Arial" w:cs="Arial"/>
-          <w:sz w:val="24"/>
-          <w:szCs w:val="24"/>
-        </w:rPr>
-      </w:pPr>
-      <w:bookmarkStart w:id="1" w:name="OLE_LINK7"/>
-      <w:bookmarkStart w:id="2" w:name="OLE_LINK8"/>
-      <w:bookmarkStart w:id="3" w:name="OLE_LINK9"/>
-      <w:r>
-        <w:rPr>
-          <w:rFonts w:ascii="Arial" w:hAnsi="Arial" w:cs="Arial"/>
-          <w:sz w:val="24"/>
-          <w:szCs w:val="24"/>
-        </w:rPr>
-        <w:t xml:space="preserve">Garantir </w:t>
-      </w:r>
-      <w:r>
-        <w:rPr>
-          <w:rFonts w:ascii="Arial" w:hAnsi="Arial" w:cs="Arial"/>
-          <w:sz w:val="24"/>
-          <w:szCs w:val="24"/>
-        </w:rPr>
-        <w:t>a visualização dos dados cadastrados.</w:t>
-      </w:r>
-    </w:p>
-    <w:bookmarkEnd w:id="1"/>
-    <w:bookmarkEnd w:id="2"/>
-    <w:bookmarkEnd w:id="3"/>
-    <w:p>
-      <w:pPr>
-        <w:jc w:val="center"/>
-        <w:rPr>
-          <w:rFonts w:ascii="Arial" w:hAnsi="Arial" w:cs="Arial"/>
-          <w:b/>
-          <w:sz w:val="24"/>
-          <w:szCs w:val="24"/>
-        </w:rPr>
-      </w:pPr>
-      <w:r>
-        <w:rPr>
-          <w:rFonts w:ascii="Arial" w:hAnsi="Arial" w:cs="Arial"/>
-          <w:b/>
-          <w:sz w:val="24"/>
-          <w:szCs w:val="24"/>
-        </w:rPr>
-        <w:t xml:space="preserve"> [Clientes Cadastrado]</w:t>
-      </w:r>
-    </w:p>
-    <w:p>
-      <w:pPr>
-        <w:rPr>
-          <w:rFonts w:ascii="Arial" w:hAnsi="Arial" w:cs="Arial"/>
-          <w:b/>
-          <w:sz w:val="24"/>
-          <w:szCs w:val="24"/>
-        </w:rPr>
-      </w:pPr>
-      <w:r>
-        <w:rPr>
-          <w:rFonts w:ascii="Arial" w:hAnsi="Arial" w:cs="Arial"/>
-          <w:b/>
-          <w:sz w:val="24"/>
-          <w:szCs w:val="24"/>
-        </w:rPr>
-        <w:t xml:space="preserve">1. Objetivo </w:t>
-      </w:r>
-    </w:p>
-    <w:p>
-      <w:pPr>
-        <w:rPr>
-          <w:rFonts w:ascii="Arial" w:hAnsi="Arial" w:cs="Arial"/>
-          <w:sz w:val="24"/>
-          <w:szCs w:val="24"/>
-        </w:rPr>
-      </w:pPr>
-      <w:r>
-        <w:rPr>
-          <w:rFonts w:ascii="Arial" w:hAnsi="Arial" w:cs="Arial"/>
-          <w:sz w:val="24"/>
-          <w:szCs w:val="24"/>
-        </w:rPr>
-        <w:t>Mostrar todos os Funcionários Cadastrados.</w:t>
-      </w:r>
-    </w:p>
-    <w:p>
-      <w:pPr>
-        <w:rPr>
-          <w:rFonts w:ascii="Arial" w:hAnsi="Arial" w:cs="Arial"/>
-          <w:b/>
-          <w:sz w:val="24"/>
-          <w:szCs w:val="24"/>
-        </w:rPr>
-      </w:pPr>
-      <w:r>
-        <w:rPr>
-          <w:rFonts w:ascii="Arial" w:hAnsi="Arial" w:cs="Arial"/>
-          <w:b/>
-          <w:sz w:val="24"/>
-          <w:szCs w:val="24"/>
-        </w:rPr>
-        <w:t xml:space="preserve">2. Descrição dos Usuários </w:t>
-      </w:r>
-    </w:p>
-    <w:p>
-      <w:pPr>
-        <w:rPr>
-          <w:rFonts w:ascii="Arial" w:hAnsi="Arial" w:cs="Arial"/>
-          <w:sz w:val="24"/>
-          <w:szCs w:val="24"/>
-        </w:rPr>
-      </w:pPr>
-      <w:r>
-        <w:rPr>
-          <w:rFonts w:ascii="Arial" w:hAnsi="Arial" w:cs="Arial"/>
-          <w:sz w:val="24"/>
-          <w:szCs w:val="24"/>
-        </w:rPr>
-        <w:t>Ter todos os dados pessoais dos clientes cadastrados.</w:t>
-      </w:r>
-    </w:p>
-    <w:p>
-      <w:pPr>
-        <w:rPr>
-          <w:rFonts w:ascii="Arial" w:hAnsi="Arial" w:cs="Arial"/>
-          <w:b/>
-          <w:sz w:val="24"/>
-          <w:szCs w:val="24"/>
-        </w:rPr>
-      </w:pPr>
-      <w:r>
-        <w:rPr>
-          <w:rFonts w:ascii="Arial" w:hAnsi="Arial" w:cs="Arial"/>
-          <w:b/>
-          <w:sz w:val="24"/>
-          <w:szCs w:val="24"/>
-        </w:rPr>
-        <w:t>3. Requisitos Funcionais</w:t>
-      </w:r>
-    </w:p>
-    <w:p>
-      <w:pPr>
-        <w:rPr>
-          <w:rFonts w:ascii="Arial" w:hAnsi="Arial" w:cs="Arial"/>
-          <w:sz w:val="24"/>
-          <w:szCs w:val="24"/>
-        </w:rPr>
-      </w:pPr>
-      <w:r>
-        <w:rPr>
-          <w:rFonts w:ascii="Arial" w:hAnsi="Arial" w:cs="Arial"/>
-          <w:sz w:val="24"/>
-          <w:szCs w:val="24"/>
-        </w:rPr>
-        <w:t xml:space="preserve">É feito um </w:t>
-      </w:r>
-      <w:proofErr w:type="spellStart"/>
-      <w:r>
-        <w:rPr>
-          <w:rFonts w:ascii="Arial" w:hAnsi="Arial" w:cs="Arial"/>
-          <w:sz w:val="24"/>
-          <w:szCs w:val="24"/>
-        </w:rPr>
-        <w:t>select</w:t>
-      </w:r>
-      <w:proofErr w:type="spellEnd"/>
-      <w:r>
-        <w:rPr>
-          <w:rFonts w:ascii="Arial" w:hAnsi="Arial" w:cs="Arial"/>
-          <w:sz w:val="24"/>
-          <w:szCs w:val="24"/>
-        </w:rPr>
-        <w:t xml:space="preserve"> em na tabela referente que está criada no Bando de Dados para mostra os campos.</w:t>
-      </w:r>
-    </w:p>
-    <w:p>
-      <w:pPr>
-        <w:rPr>
-          <w:rFonts w:ascii="Arial" w:hAnsi="Arial" w:cs="Arial"/>
-          <w:sz w:val="24"/>
-          <w:szCs w:val="24"/>
-        </w:rPr>
-      </w:pPr>
-      <w:r>
-        <w:rPr>
-          <w:rFonts w:ascii="Arial" w:hAnsi="Arial" w:cs="Arial"/>
-          <w:noProof/>
-          <w:sz w:val="24"/>
-          <w:szCs w:val="24"/>
-          <w:lang w:eastAsia="pt-BR"/>
-        </w:rPr>
-        <w:drawing>
-          <wp:inline distT="0" distB="0" distL="0" distR="0" wp14:anchorId="0E4D6E17" wp14:editId="4B85275F">
-            <wp:extent cx="5400040" cy="2001520"/>
-            <wp:effectExtent l="0" t="0" r="0" b="0"/>
-            <wp:docPr id="8" name="Imagem 8"/>
-            <wp:cNvGraphicFramePr>
-              <a:graphicFrameLocks xmlns:a="http://schemas.openxmlformats.org/drawingml/2006/main" noChangeAspect="1"/>
-            </wp:cNvGraphicFramePr>
-            <a:graphic xmlns:a="http://schemas.openxmlformats.org/drawingml/2006/main">
-              <a:graphicData uri="http://schemas.openxmlformats.org/drawingml/2006/picture">
-                <pic:pic xmlns:pic="http://schemas.openxmlformats.org/drawingml/2006/picture">
-                  <pic:nvPicPr>
-                    <pic:cNvPr id="0" name="Funcionários Cadastrados.png"/>
-                    <pic:cNvPicPr/>
-                  </pic:nvPicPr>
-                  <pic:blipFill>
-                    <a:blip r:embed="rId13">
-                      <a:extLst>
-                        <a:ext uri="{28A0092B-C50C-407E-A947-70E740481C1C}">
-                          <a14:useLocalDpi xmlns:a14="http://schemas.microsoft.com/office/drawing/2010/main" val="0"/>
-                        </a:ext>
-                      </a:extLst>
-                    </a:blip>
-                    <a:stretch>
-                      <a:fillRect/>
-                    </a:stretch>
-                  </pic:blipFill>
-                  <pic:spPr>
-                    <a:xfrm>
-                      <a:off x="0" y="0"/>
-                      <a:ext cx="5400040" cy="2001520"/>
-                    </a:xfrm>
-                    <a:prstGeom prst="rect">
-                      <a:avLst/>
-                    </a:prstGeom>
-                  </pic:spPr>
-                </pic:pic>
-              </a:graphicData>
-            </a:graphic>
-          </wp:inline>
-        </w:drawing>
-      </w:r>
-    </w:p>
-    <w:p>
-      <w:pPr>
-        <w:rPr>
-          <w:rFonts w:ascii="Arial" w:hAnsi="Arial" w:cs="Arial"/>
-          <w:b/>
-          <w:sz w:val="24"/>
-          <w:szCs w:val="24"/>
-        </w:rPr>
-      </w:pPr>
       <w:r>
         <w:rPr>
           <w:rFonts w:ascii="Arial" w:hAnsi="Arial" w:cs="Arial"/>
@@ -2395,19 +2838,8 @@
           <w:sz w:val="24"/>
           <w:szCs w:val="24"/>
         </w:rPr>
-        <w:t xml:space="preserve">4. Requisitos </w:t>
-      </w:r>
-      <w:proofErr w:type="gramStart"/>
-      <w:r>
-        <w:rPr>
-          <w:rFonts w:ascii="Arial" w:hAnsi="Arial" w:cs="Arial"/>
-          <w:b/>
-          <w:sz w:val="24"/>
-          <w:szCs w:val="24"/>
-        </w:rPr>
-        <w:t>Não-funcionais</w:t>
-      </w:r>
-      <w:proofErr w:type="gramEnd"/>
+        <w:t>4. Requisitos Não-funcionais</w:t>
+      </w:r>
     </w:p>
     <w:p>
       <w:pPr>
@@ -2455,7 +2887,7 @@
 </file>
 
 <file path=word/numbering.xml><?xml version="1.0" encoding="utf-8"?>
-<w:numbering xmlns:wpc="http://schemas.microsoft.com/office/word/2010/wordprocessingCanvas" xmlns:mc="http://schemas.openxmlformats.org/markup-compatibility/2006" xmlns:o="urn:schemas-microsoft-com:office:office" xmlns:r="http://schemas.openxmlformats.org/officeDocument/2006/relationships" xmlns:m="http://schemas.openxmlformats.org/officeDocument/2006/math" xmlns:v="urn:schemas-microsoft-com:vml" xmlns:wp14="http://schemas.microsoft.com/office/word/2010/wordprocessingDrawing" xmlns:wp="http://schemas.openxmlformats.org/drawingml/2006/wordprocessingDrawing" xmlns:w10="urn:schemas-microsoft-com:office:word" xmlns:w="http://schemas.openxmlformats.org/wordprocessingml/2006/main" xmlns:w14="http://schemas.microsoft.com/office/word/2010/wordml" xmlns:wpg="http://schemas.microsoft.com/office/word/2010/wordprocessingGroup" xmlns:wpi="http://schemas.microsoft.com/office/word/2010/wordprocessingInk" xmlns:wne="http://schemas.microsoft.com/office/word/2006/wordml" xmlns:wps="http://schemas.microsoft.com/office/word/2010/wordprocessingShape" mc:Ignorable="w14 wp14">
+<w:numbering xmlns:wpc="http://schemas.microsoft.com/office/word/2010/wordprocessingCanvas" xmlns:mc="http://schemas.openxmlformats.org/markup-compatibility/2006" xmlns:o="urn:schemas-microsoft-com:office:office" xmlns:r="http://schemas.openxmlformats.org/officeDocument/2006/relationships" xmlns:m="http://schemas.openxmlformats.org/officeDocument/2006/math" xmlns:v="urn:schemas-microsoft-com:vml" xmlns:wp14="http://schemas.microsoft.com/office/word/2010/wordprocessingDrawing" xmlns:wp="http://schemas.openxmlformats.org/drawingml/2006/wordprocessingDrawing" xmlns:w10="urn:schemas-microsoft-com:office:word" xmlns:w="http://schemas.openxmlformats.org/wordprocessingml/2006/main" xmlns:w14="http://schemas.microsoft.com/office/word/2010/wordml" xmlns:w15="http://schemas.microsoft.com/office/word/2012/wordml" xmlns:wpg="http://schemas.microsoft.com/office/word/2010/wordprocessingGroup" xmlns:wpi="http://schemas.microsoft.com/office/word/2010/wordprocessingInk" xmlns:wne="http://schemas.microsoft.com/office/word/2006/wordml" xmlns:wps="http://schemas.microsoft.com/office/word/2010/wordprocessingShape" mc:Ignorable="w14 w15 wp14">
   <w:abstractNum w:abstractNumId="0">
     <w:nsid w:val="27F643F7"/>
     <w:multiLevelType w:val="hybridMultilevel"/>
@@ -2668,7 +3100,7 @@
 </file>
 
 <file path=word/styles.xml><?xml version="1.0" encoding="utf-8"?>
-<w:styles xmlns:mc="http://schemas.openxmlformats.org/markup-compatibility/2006" xmlns:r="http://schemas.openxmlformats.org/officeDocument/2006/relationships" xmlns:w="http://schemas.openxmlformats.org/wordprocessingml/2006/main" xmlns:w14="http://schemas.microsoft.com/office/word/2010/wordml" mc:Ignorable="w14">
+<w:styles xmlns:mc="http://schemas.openxmlformats.org/markup-compatibility/2006" xmlns:r="http://schemas.openxmlformats.org/officeDocument/2006/relationships" xmlns:w="http://schemas.openxmlformats.org/wordprocessingml/2006/main" xmlns:w14="http://schemas.microsoft.com/office/word/2010/wordml" xmlns:w15="http://schemas.microsoft.com/office/word/2012/wordml" mc:Ignorable="w14 w15">
   <w:docDefaults>
     <w:rPrDefault>
       <w:rPr>
@@ -2684,402 +3116,378 @@
       </w:pPr>
     </w:pPrDefault>
   </w:docDefaults>
-  <w:latentStyles w:defLockedState="0" w:defUIPriority="99" w:defSemiHidden="1" w:defUnhideWhenUsed="1" w:defQFormat="0" w:count="267">
-    <w:lsdException w:name="Normal" w:semiHidden="0" w:uiPriority="0" w:unhideWhenUsed="0" w:qFormat="1"/>
-    <w:lsdException w:name="heading 1" w:semiHidden="0" w:uiPriority="9" w:unhideWhenUsed="0" w:qFormat="1"/>
-    <w:lsdException w:name="heading 2" w:uiPriority="9" w:qFormat="1"/>
-    <w:lsdException w:name="heading 3" w:uiPriority="9" w:qFormat="1"/>
-    <w:lsdException w:name="heading 4" w:uiPriority="9" w:qFormat="1"/>
-    <w:lsdException w:name="heading 5" w:uiPriority="9" w:qFormat="1"/>
-    <w:lsdException w:name="heading 6" w:uiPriority="9" w:qFormat="1"/>
-    <w:lsdException w:name="heading 7" w:uiPriority="9" w:qFormat="1"/>
-    <w:lsdException w:name="heading 8" w:uiPriority="9" w:qFormat="1"/>
-    <w:lsdException w:name="heading 9" w:uiPriority="9" w:qFormat="1"/>
-    <w:lsdException w:name="toc 1" w:uiPriority="39"/>
-    <w:lsdException w:name="toc 2" w:uiPriority="39"/>
-    <w:lsdException w:name="toc 3" w:uiPriority="39"/>
-    <w:lsdException w:name="toc 4" w:uiPriority="39"/>
-    <w:lsdException w:name="toc 5" w:uiPriority="39"/>
-    <w:lsdException w:name="toc 6" w:uiPriority="39"/>
-    <w:lsdException w:name="toc 7" w:uiPriority="39"/>
-    <w:lsdException w:name="toc 8" w:uiPriority="39"/>
-    <w:lsdException w:name="toc 9" w:uiPriority="39"/>
-    <w:lsdException w:name="caption" w:uiPriority="35" w:qFormat="1"/>
-    <w:lsdException w:name="Title" w:semiHidden="0" w:uiPriority="10" w:unhideWhenUsed="0" w:qFormat="1"/>
-    <w:lsdException w:name="Default Paragraph Font" w:uiPriority="1"/>
-    <w:lsdException w:name="Subtitle" w:semiHidden="0" w:uiPriority="11" w:unhideWhenUsed="0" w:qFormat="1"/>
-    <w:lsdException w:name="Strong" w:semiHidden="0" w:uiPriority="22" w:unhideWhenUsed="0" w:qFormat="1"/>
-    <w:lsdException w:name="Emphasis" w:semiHidden="0" w:uiPriority="20" w:unhideWhenUsed="0" w:qFormat="1"/>
-    <w:lsdException w:name="Table Grid" w:semiHidden="0" w:uiPriority="59" w:unhideWhenUsed="0"/>
-    <w:lsdException w:name="Placeholder Text" w:unhideWhenUsed="0"/>
-    <w:lsdException w:name="No Spacing" w:semiHidden="0" w:uiPriority="1" w:unhideWhenUsed="0" w:qFormat="1"/>
-    <w:lsdException w:name="Light Shading" w:semiHidden="0" w:uiPriority="60" w:unhideWhenUsed="0"/>
-    <w:lsdException w:name="Light List" w:semiHidden="0" w:uiPriority="61" w:unhideWhenUsed="0"/>
-    <w:lsdException w:name="Light Grid" w:semiHidden="0" w:uiPriority="62" w:unhideWhenUsed="0"/>
-    <w:lsdException w:name="Medium Shading 1" w:semiHidden="0" w:uiPriority="63" w:unhideWhenUsed="0"/>
-    <w:lsdException w:name="Medium Shading 2" w:semiHidden="0" w:uiPriority="64" w:unhideWhenUsed="0"/>
-    <w:lsdException w:name="Medium List 1" w:semiHidden="0" w:uiPriority="65" w:unhideWhenUsed="0"/>
-    <w:lsdException w:name="Medium List 2" w:semiHidden="0" w:uiPriority="66" w:unhideWhenUsed="0"/>
-    <w:lsdException w:name="Medium Grid 1" w:semiHidden="0" w:uiPriority="67" w:unhideWhenUsed="0"/>
-    <w:lsdException w:name="Medium Grid 2" w:semiHidden="0" w:uiPriority="68" w:unhideWhenUsed="0"/>
-    <w:lsdException w:name="Medium Grid 3" w:semiHidden="0" w:uiPriority="69" w:unhideWhenUsed="0"/>
-    <w:lsdException w:name="Dark List" w:semiHidden="0" w:uiPriority="70" w:unhideWhenUsed="0"/>
-    <w:lsdException w:name="Colorful Shading" w:semiHidden="0" w:uiPriority="71" w:unhideWhenUsed="0"/>
-    <w:lsdException w:name="Colorful List" w:semiHidden="0" w:uiPriority="72" w:unhideWhenUsed="0"/>
-    <w:lsdException w:name="Colorful Grid" w:semiHidden="0" w:uiPriority="73" w:unhideWhenUsed="0"/>
-    <w:lsdException w:name="Light Shading Accent 1" w:semiHidden="0" w:uiPriority="60" w:unhideWhenUsed="0"/>
-    <w:lsdException w:name="Light List Accent 1" w:semiHidden="0" w:uiPriority="61" w:unhideWhenUsed="0"/>
-    <w:lsdException w:name="Light Grid Accent 1" w:semiHidden="0" w:uiPriority="62" w:unhideWhenUsed="0"/>
-    <w:lsdException w:name="Medium Shading 1 Accent 1" w:semiHidden="0" w:uiPriority="63" w:unhideWhenUsed="0"/>
-    <w:lsdException w:name="Medium Shading 2 Accent 1" w:semiHidden="0" w:uiPriority="64" w:unhideWhenUsed="0"/>
-    <w:lsdException w:name="Medium List 1 Accent 1" w:semiHidden="0" w:uiPriority="65" w:unhideWhenUsed="0"/>
-    <w:lsdException w:name="Revision" w:unhideWhenUsed="0"/>
-    <w:lsdException w:name="List Paragraph" w:semiHidden="0" w:uiPriority="34" w:unhideWhenUsed="0" w:qFormat="1"/>
-    <w:lsdException w:name="Quote" w:semiHidden="0" w:uiPriority="29" w:unhideWhenUsed="0" w:qFormat="1"/>
-    <w:lsdException w:name="Intense Quote" w:semiHidden="0" w:uiPriority="30" w:unhideWhenUsed="0" w:qFormat="1"/>
-    <w:lsdException w:name="Medium List 2 Accent 1" w:semiHidden="0" w:uiPriority="66" w:unhideWhenUsed="0"/>
-    <w:lsdException w:name="Medium Grid 1 Accent 1" w:semiHidden="0" w:uiPriority="67" w:unhideWhenUsed="0"/>
-    <w:lsdException w:name="Medium Grid 2 Accent 1" w:semiHidden="0" w:uiPriority="68" w:unhideWhenUsed="0"/>
-    <w:lsdException w:name="Medium Grid 3 Accent 1" w:semiHidden="0" w:uiPriority="69" w:unhideWhenUsed="0"/>
-    <w:lsdException w:name="Dark List Accent 1" w:semiHidden="0" w:uiPriority="70" w:unhideWhenUsed="0"/>
-    <w:lsdException w:name="Colorful Shading Accent 1" w:semiHidden="0" w:uiPriority="71" w:unhideWhenUsed="0"/>
-    <w:lsdException w:name="Colorful List Accent 1" w:semiHidden="0" w:uiPriority="72" w:unhideWhenUsed="0"/>
-    <w:lsdException w:name="Colorful Grid Accent 1" w:semiHidden="0" w:uiPriority="73" w:unhideWhenUsed="0"/>
-    <w:lsdException w:name="Light Shading Accent 2" w:semiHidden="0" w:uiPriority="60" w:unhideWhenUsed="0"/>
-    <w:lsdException w:name="Light List Accent 2" w:semiHidden="0" w:uiPriority="61" w:unhideWhenUsed="0"/>
-    <w:lsdException w:name="Light Grid Accent 2" w:semiHidden="0" w:uiPriority="62" w:unhideWhenUsed="0"/>
-    <w:lsdException w:name="Medium Shading 1 Accent 2" w:semiHidden="0" w:uiPriority="63" w:unhideWhenUsed="0"/>
-    <w:lsdException w:name="Medium Shading 2 Accent 2" w:semiHidden="0" w:uiPriority="64" w:unhideWhenUsed="0"/>
-    <w:lsdException w:name="Medium List 1 Accent 2" w:semiHidden="0" w:uiPriority="65" w:unhideWhenUsed="0"/>
-    <w:lsdException w:name="Medium List 2 Accent 2" w:semiHidden="0" w:uiPriority="66" w:unhideWhenUsed="0"/>
-    <w:lsdException w:name="Medium Grid 1 Accent 2" w:semiHidden="0" w:uiPriority="67" w:unhideWhenUsed="0"/>
-    <w:lsdException w:name="Medium Grid 2 Accent 2" w:semiHidden="0" w:uiPriority="68" w:unhideWhenUsed="0"/>
-    <w:lsdException w:name="Medium Grid 3 Accent 2" w:semiHidden="0" w:uiPriority="69" w:unhideWhenUsed="0"/>
-    <w:lsdException w:name="Dark List Accent 2" w:semiHidden="0" w:uiPriority="70" w:unhideWhenUsed="0"/>
-    <w:lsdException w:name="Colorful Shading Accent 2" w:semiHidden="0" w:uiPriority="71" w:unhideWhenUsed="0"/>
-    <w:lsdException w:name="Colorful List Accent 2" w:semiHidden="0" w:uiPriority="72" w:unhideWhenUsed="0"/>
-    <w:lsdException w:name="Colorful Grid Accent 2" w:semiHidden="0" w:uiPriority="73" w:unhideWhenUsed="0"/>
-    <w:lsdException w:name="Light Shading Accent 3" w:semiHidden="0" w:uiPriority="60" w:unhideWhenUsed="0"/>
-    <w:lsdException w:name="Light List Accent 3" w:semiHidden="0" w:uiPriority="61" w:unhideWhenUsed="0"/>
-    <w:lsdException w:name="Light Grid Accent 3" w:semiHidden="0" w:uiPriority="62" w:unhideWhenUsed="0"/>
-    <w:lsdException w:name="Medium Shading 1 Accent 3" w:semiHidden="0" w:uiPriority="63" w:unhideWhenUsed="0"/>
-    <w:lsdException w:name="Medium Shading 2 Accent 3" w:semiHidden="0" w:uiPriority="64" w:unhideWhenUsed="0"/>
-    <w:lsdException w:name="Medium List 1 Accent 3" w:semiHidden="0" w:uiPriority="65" w:unhideWhenUsed="0"/>
-    <w:lsdException w:name="Medium List 2 Accent 3" w:semiHidden="0" w:uiPriority="66" w:unhideWhenUsed="0"/>
-    <w:lsdException w:name="Medium Grid 1 Accent 3" w:semiHidden="0" w:uiPriority="67" w:unhideWhenUsed="0"/>
-    <w:lsdException w:name="Medium Grid 2 Accent 3" w:semiHidden="0" w:uiPriority="68" w:unhideWhenUsed="0"/>
-    <w:lsdException w:name="Medium Grid 3 Accent 3" w:semiHidden="0" w:uiPriority="69" w:unhideWhenUsed="0"/>
-    <w:lsdException w:name="Dark List Accent 3" w:semiHidden="0" w:uiPriority="70" w:unhideWhenUsed="0"/>
-    <w:lsdException w:name="Colorful Shading Accent 3" w:semiHidden="0" w:uiPriority="71" w:unhideWhenUsed="0"/>
-    <w:lsdException w:name="Colorful List Accent 3" w:semiHidden="0" w:uiPriority="72" w:unhideWhenUsed="0"/>
-    <w:lsdException w:name="Colorful Grid Accent 3" w:semiHidden="0" w:uiPriority="73" w:unhideWhenUsed="0"/>
-    <w:lsdException w:name="Light Shading Accent 4" w:semiHidden="0" w:uiPriority="60" w:unhideWhenUsed="0"/>
-    <w:lsdException w:name="Light List Accent 4" w:semiHidden="0" w:uiPriority="61" w:unhideWhenUsed="0"/>
-    <w:lsdException w:name="Light Grid Accent 4" w:semiHidden="0" w:uiPriority="62" w:unhideWhenUsed="0"/>
-    <w:lsdException w:name="Medium Shading 1 Accent 4" w:semiHidden="0" w:uiPriority="63" w:unhideWhenUsed="0"/>
-    <w:lsdException w:name="Medium Shading 2 Accent 4" w:semiHidden="0" w:uiPriority="64" w:unhideWhenUsed="0"/>
-    <w:lsdException w:name="Medium List 1 Accent 4" w:semiHidden="0" w:uiPriority="65" w:unhideWhenUsed="0"/>
-    <w:lsdException w:name="Medium List 2 Accent 4" w:semiHidden="0" w:uiPriority="66" w:unhideWhenUsed="0"/>
-    <w:lsdException w:name="Medium Grid 1 Accent 4" w:semiHidden="0" w:uiPriority="67" w:unhideWhenUsed="0"/>
-    <w:lsdException w:name="Medium Grid 2 Accent 4" w:semiHidden="0" w:uiPriority="68" w:unhideWhenUsed="0"/>
-    <w:lsdException w:name="Medium Grid 3 Accent 4" w:semiHidden="0" w:uiPriority="69" w:unhideWhenUsed="0"/>
-    <w:lsdException w:name="Dark List Accent 4" w:semiHidden="0" w:uiPriority="70" w:unhideWhenUsed="0"/>
-    <w:lsdException w:name="Colorful Shading Accent 4" w:semiHidden="0" w:uiPriority="71" w:unhideWhenUsed="0"/>
-    <w:lsdException w:name="Colorful List Accent 4" w:semiHidden="0" w:uiPriority="72" w:unhideWhenUsed="0"/>
-    <w:lsdException w:name="Colorful Grid Accent 4" w:semiHidden="0" w:uiPriority="73" w:unhideWhenUsed="0"/>
-    <w:lsdException w:name="Light Shading Accent 5" w:semiHidden="0" w:uiPriority="60" w:unhideWhenUsed="0"/>
-    <w:lsdException w:name="Light List Accent 5" w:semiHidden="0" w:uiPriority="61" w:unhideWhenUsed="0"/>
-    <w:lsdException w:name="Light Grid Accent 5" w:semiHidden="0" w:uiPriority="62" w:unhideWhenUsed="0"/>
-    <w:lsdException w:name="Medium Shading 1 Accent 5" w:semiHidden="0" w:uiPriority="63" w:unhideWhenUsed="0"/>
-    <w:lsdException w:name="Medium Shading 2 Accent 5" w:semiHidden="0" w:uiPriority="64" w:unhideWhenUsed="0"/>
-    <w:lsdException w:name="Medium List 1 Accent 5" w:semiHidden="0" w:uiPriority="65" w:unhideWhenUsed="0"/>
-    <w:lsdException w:name="Medium List 2 Accent 5" w:semiHidden="0" w:uiPriority="66" w:unhideWhenUsed="0"/>
-    <w:lsdException w:name="Medium Grid 1 Accent 5" w:semiHidden="0" w:uiPriority="67" w:unhideWhenUsed="0"/>
-    <w:lsdException w:name="Medium Grid 2 Accent 5" w:semiHidden="0" w:uiPriority="68" w:unhideWhenUsed="0"/>
-    <w:lsdException w:name="Medium Grid 3 Accent 5" w:semiHidden="0" w:uiPriority="69" w:unhideWhenUsed="0"/>
-    <w:lsdException w:name="Dark List Accent 5" w:semiHidden="0" w:uiPriority="70" w:unhideWhenUsed="0"/>
-    <w:lsdException w:name="Colorful Shading Accent 5" w:semiHidden="0" w:uiPriority="71" w:unhideWhenUsed="0"/>
-    <w:lsdException w:name="Colorful List Accent 5" w:semiHidden="0" w:uiPriority="72" w:unhideWhenUsed="0"/>
-    <w:lsdException w:name="Colorful Grid Accent 5" w:semiHidden="0" w:uiPriority="73" w:unhideWhenUsed="0"/>
-    <w:lsdException w:name="Light Shading Accent 6" w:semiHidden="0" w:uiPriority="60" w:unhideWhenUsed="0"/>
-    <w:lsdException w:name="Light List Accent 6" w:semiHidden="0" w:uiPriority="61" w:unhideWhenUsed="0"/>
-    <w:lsdException w:name="Light Grid Accent 6" w:semiHidden="0" w:uiPriority="62" w:unhideWhenUsed="0"/>
-    <w:lsdException w:name="Medium Shading 1 Accent 6" w:semiHidden="0" w:uiPriority="63" w:unhideWhenUsed="0"/>
-    <w:lsdException w:name="Medium Shading 2 Accent 6" w:semiHidden="0" w:uiPriority="64" w:unhideWhenUsed="0"/>
-    <w:lsdException w:name="Medium List 1 Accent 6" w:semiHidden="0" w:uiPriority="65" w:unhideWhenUsed="0"/>
-    <w:lsdException w:name="Medium List 2 Accent 6" w:semiHidden="0" w:uiPriority="66" w:unhideWhenUsed="0"/>
-    <w:lsdException w:name="Medium Grid 1 Accent 6" w:semiHidden="0" w:uiPriority="67" w:unhideWhenUsed="0"/>
-    <w:lsdException w:name="Medium Grid 2 Accent 6" w:semiHidden="0" w:uiPriority="68" w:unhideWhenUsed="0"/>
-    <w:lsdException w:name="Medium Grid 3 Accent 6" w:semiHidden="0" w:uiPriority="69" w:unhideWhenUsed="0"/>
-    <w:lsdException w:name="Dark List Accent 6" w:semiHidden="0" w:uiPriority="70" w:unhideWhenUsed="0"/>
-    <w:lsdException w:name="Colorful Shading Accent 6" w:semiHidden="0" w:uiPriority="71" w:unhideWhenUsed="0"/>
-    <w:lsdException w:name="Colorful List Accent 6" w:semiHidden="0" w:uiPriority="72" w:unhideWhenUsed="0"/>
-    <w:lsdException w:name="Colorful Grid Accent 6" w:semiHidden="0" w:uiPriority="73" w:unhideWhenUsed="0"/>
-    <w:lsdException w:name="Subtle Emphasis" w:semiHidden="0" w:uiPriority="19" w:unhideWhenUsed="0" w:qFormat="1"/>
-    <w:lsdException w:name="Intense Emphasis" w:semiHidden="0" w:uiPriority="21" w:unhideWhenUsed="0" w:qFormat="1"/>
-    <w:lsdException w:name="Subtle Reference" w:semiHidden="0" w:uiPriority="31" w:unhideWhenUsed="0" w:qFormat="1"/>
-    <w:lsdException w:name="Intense Reference" w:semiHidden="0" w:uiPriority="32" w:unhideWhenUsed="0" w:qFormat="1"/>
-    <w:lsdException w:name="Book Title" w:semiHidden="0" w:uiPriority="33" w:unhideWhenUsed="0" w:qFormat="1"/>
-    <w:lsdException w:name="Bibliography" w:uiPriority="37"/>
-    <w:lsdException w:name="TOC Heading" w:uiPriority="39" w:qFormat="1"/>
-  </w:latentStyles>
-  <w:style w:type="paragraph" w:default="1" w:styleId="Normal">
-    <w:name w:val="Normal"/>
-    <w:qFormat/>
-    <w:rsid w:val="00131551"/>
-  </w:style>
-  <w:style w:type="character" w:default="1" w:styleId="Fontepargpadro">
-    <w:name w:val="Default Paragraph Font"/>
-    <w:uiPriority w:val="1"/>
-    <w:semiHidden/>
-    <w:unhideWhenUsed/>
-  </w:style>
-  <w:style w:type="table" w:default="1" w:styleId="Tabelanormal">
-    <w:name w:val="Normal Table"/>
-    <w:uiPriority w:val="99"/>
-    <w:semiHidden/>
-    <w:unhideWhenUsed/>
-    <w:tblPr>
-      <w:tblInd w:w="0" w:type="dxa"/>
-      <w:tblCellMar>
-        <w:top w:w="0" w:type="dxa"/>
-        <w:left w:w="108" w:type="dxa"/>
-        <w:bottom w:w="0" w:type="dxa"/>
-        <w:right w:w="108" w:type="dxa"/>
-      </w:tblCellMar>
-    </w:tblPr>
-  </w:style>
-  <w:style w:type="numbering" w:default="1" w:styleId="Semlista">
-    <w:name w:val="No List"/>
-    <w:uiPriority w:val="99"/>
-    <w:semiHidden/>
-    <w:unhideWhenUsed/>
-  </w:style>
-  <w:style w:type="paragraph" w:styleId="PargrafodaLista">
-    <w:name w:val="List Paragraph"/>
-    <w:basedOn w:val="Normal"/>
-    <w:uiPriority w:val="34"/>
-    <w:qFormat/>
-    <w:rsid w:val="00A15F77"/>
-    <w:pPr>
-      <w:ind w:left="720"/>
-      <w:contextualSpacing/>
-    </w:pPr>
-  </w:style>
-  <w:style w:type="paragraph" w:styleId="Textodebalo">
-    <w:name w:val="Balloon Text"/>
-    <w:basedOn w:val="Normal"/>
-    <w:link w:val="TextodebaloChar"/>
-    <w:uiPriority w:val="99"/>
-    <w:semiHidden/>
-    <w:unhideWhenUsed/>
-    <w:rsid w:val="006845BC"/>
-    <w:pPr>
-      <w:spacing w:after="0" w:line="240" w:lineRule="auto"/>
-    </w:pPr>
-    <w:rPr>
-      <w:rFonts w:ascii="Tahoma" w:hAnsi="Tahoma" w:cs="Tahoma"/>
-      <w:sz w:val="16"/>
-      <w:szCs w:val="16"/>
-    </w:rPr>
-  </w:style>
-  <w:style w:type="character" w:customStyle="1" w:styleId="TextodebaloChar">
-    <w:name w:val="Texto de balão Char"/>
-    <w:basedOn w:val="Fontepargpadro"/>
-    <w:link w:val="Textodebalo"/>
-    <w:uiPriority w:val="99"/>
-    <w:semiHidden/>
-    <w:rsid w:val="006845BC"/>
-    <w:rPr>
-      <w:rFonts w:ascii="Tahoma" w:hAnsi="Tahoma" w:cs="Tahoma"/>
-      <w:sz w:val="16"/>
-      <w:szCs w:val="16"/>
-    </w:rPr>
-  </w:style>
-  <w:style w:type="table" w:styleId="Tabelacomgrade">
-    <w:name w:val="Table Grid"/>
-    <w:basedOn w:val="Tabelanormal"/>
-    <w:uiPriority w:val="59"/>
-    <w:rsid w:val="00FD3A02"/>
-    <w:pPr>
-      <w:spacing w:after="0" w:line="240" w:lineRule="auto"/>
-    </w:pPr>
-    <w:tblPr>
-      <w:tblInd w:w="0" w:type="dxa"/>
-      <w:tblBorders>
-        <w:top w:val="single" w:sz="4" w:space="0" w:color="auto"/>
-        <w:left w:val="single" w:sz="4" w:space="0" w:color="auto"/>
-        <w:bottom w:val="single" w:sz="4" w:space="0" w:color="auto"/>
-        <w:right w:val="single" w:sz="4" w:space="0" w:color="auto"/>
-        <w:insideH w:val="single" w:sz="4" w:space="0" w:color="auto"/>
-        <w:insideV w:val="single" w:sz="4" w:space="0" w:color="auto"/>
-      </w:tblBorders>
-      <w:tblCellMar>
-        <w:top w:w="0" w:type="dxa"/>
-        <w:left w:w="108" w:type="dxa"/>
-        <w:bottom w:w="0" w:type="dxa"/>
-        <w:right w:w="108" w:type="dxa"/>
-      </w:tblCellMar>
-    </w:tblPr>
-  </w:style>
-</w:styles>
-</file>
-
-<file path=word/stylesWithEffects.xml><?xml version="1.0" encoding="utf-8"?>
-<w:styles xmlns:wpc="http://schemas.microsoft.com/office/word/2010/wordprocessingCanvas" xmlns:mc="http://schemas.openxmlformats.org/markup-compatibility/2006" xmlns:o="urn:schemas-microsoft-com:office:office" xmlns:r="http://schemas.openxmlformats.org/officeDocument/2006/relationships" xmlns:m="http://schemas.openxmlformats.org/officeDocument/2006/math" xmlns:v="urn:schemas-microsoft-com:vml" xmlns:wp14="http://schemas.microsoft.com/office/word/2010/wordprocessingDrawing" xmlns:wp="http://schemas.openxmlformats.org/drawingml/2006/wordprocessingDrawing" xmlns:w10="urn:schemas-microsoft-com:office:word" xmlns:w="http://schemas.openxmlformats.org/wordprocessingml/2006/main" xmlns:w14="http://schemas.microsoft.com/office/word/2010/wordml" xmlns:wpg="http://schemas.microsoft.com/office/word/2010/wordprocessingGroup" xmlns:wpi="http://schemas.microsoft.com/office/word/2010/wordprocessingInk" xmlns:wne="http://schemas.microsoft.com/office/word/2006/wordml" xmlns:wps="http://schemas.microsoft.com/office/word/2010/wordprocessingShape" mc:Ignorable="w14 wp14">
-  <w:docDefaults>
-    <w:rPrDefault>
-      <w:rPr>
-        <w:rFonts w:asciiTheme="minorHAnsi" w:eastAsiaTheme="minorHAnsi" w:hAnsiTheme="minorHAnsi" w:cstheme="minorBidi"/>
-        <w:sz w:val="22"/>
-        <w:szCs w:val="22"/>
-        <w:lang w:val="pt-BR" w:eastAsia="en-US" w:bidi="ar-SA"/>
-      </w:rPr>
-    </w:rPrDefault>
-    <w:pPrDefault>
-      <w:pPr>
-        <w:spacing w:after="200" w:line="276" w:lineRule="auto"/>
-      </w:pPr>
-    </w:pPrDefault>
-  </w:docDefaults>
-  <w:latentStyles w:defLockedState="0" w:defUIPriority="99" w:defSemiHidden="1" w:defUnhideWhenUsed="1" w:defQFormat="0" w:count="267">
-    <w:lsdException w:name="Normal" w:semiHidden="0" w:uiPriority="0" w:unhideWhenUsed="0" w:qFormat="1"/>
-    <w:lsdException w:name="heading 1" w:semiHidden="0" w:uiPriority="9" w:unhideWhenUsed="0" w:qFormat="1"/>
-    <w:lsdException w:name="heading 2" w:uiPriority="9" w:qFormat="1"/>
-    <w:lsdException w:name="heading 3" w:uiPriority="9" w:qFormat="1"/>
-    <w:lsdException w:name="heading 4" w:uiPriority="9" w:qFormat="1"/>
-    <w:lsdException w:name="heading 5" w:uiPriority="9" w:qFormat="1"/>
-    <w:lsdException w:name="heading 6" w:uiPriority="9" w:qFormat="1"/>
-    <w:lsdException w:name="heading 7" w:uiPriority="9" w:qFormat="1"/>
-    <w:lsdException w:name="heading 8" w:uiPriority="9" w:qFormat="1"/>
-    <w:lsdException w:name="heading 9" w:uiPriority="9" w:qFormat="1"/>
-    <w:lsdException w:name="toc 1" w:uiPriority="39"/>
-    <w:lsdException w:name="toc 2" w:uiPriority="39"/>
-    <w:lsdException w:name="toc 3" w:uiPriority="39"/>
-    <w:lsdException w:name="toc 4" w:uiPriority="39"/>
-    <w:lsdException w:name="toc 5" w:uiPriority="39"/>
-    <w:lsdException w:name="toc 6" w:uiPriority="39"/>
-    <w:lsdException w:name="toc 7" w:uiPriority="39"/>
-    <w:lsdException w:name="toc 8" w:uiPriority="39"/>
-    <w:lsdException w:name="toc 9" w:uiPriority="39"/>
-    <w:lsdException w:name="caption" w:uiPriority="35" w:qFormat="1"/>
-    <w:lsdException w:name="Title" w:semiHidden="0" w:uiPriority="10" w:unhideWhenUsed="0" w:qFormat="1"/>
-    <w:lsdException w:name="Default Paragraph Font" w:uiPriority="1"/>
-    <w:lsdException w:name="Subtitle" w:semiHidden="0" w:uiPriority="11" w:unhideWhenUsed="0" w:qFormat="1"/>
-    <w:lsdException w:name="Strong" w:semiHidden="0" w:uiPriority="22" w:unhideWhenUsed="0" w:qFormat="1"/>
-    <w:lsdException w:name="Emphasis" w:semiHidden="0" w:uiPriority="20" w:unhideWhenUsed="0" w:qFormat="1"/>
-    <w:lsdException w:name="Table Grid" w:semiHidden="0" w:uiPriority="59" w:unhideWhenUsed="0"/>
-    <w:lsdException w:name="Placeholder Text" w:unhideWhenUsed="0"/>
-    <w:lsdException w:name="No Spacing" w:semiHidden="0" w:uiPriority="1" w:unhideWhenUsed="0" w:qFormat="1"/>
-    <w:lsdException w:name="Light Shading" w:semiHidden="0" w:uiPriority="60" w:unhideWhenUsed="0"/>
-    <w:lsdException w:name="Light List" w:semiHidden="0" w:uiPriority="61" w:unhideWhenUsed="0"/>
-    <w:lsdException w:name="Light Grid" w:semiHidden="0" w:uiPriority="62" w:unhideWhenUsed="0"/>
-    <w:lsdException w:name="Medium Shading 1" w:semiHidden="0" w:uiPriority="63" w:unhideWhenUsed="0"/>
-    <w:lsdException w:name="Medium Shading 2" w:semiHidden="0" w:uiPriority="64" w:unhideWhenUsed="0"/>
-    <w:lsdException w:name="Medium List 1" w:semiHidden="0" w:uiPriority="65" w:unhideWhenUsed="0"/>
-    <w:lsdException w:name="Medium List 2" w:semiHidden="0" w:uiPriority="66" w:unhideWhenUsed="0"/>
-    <w:lsdException w:name="Medium Grid 1" w:semiHidden="0" w:uiPriority="67" w:unhideWhenUsed="0"/>
-    <w:lsdException w:name="Medium Grid 2" w:semiHidden="0" w:uiPriority="68" w:unhideWhenUsed="0"/>
-    <w:lsdException w:name="Medium Grid 3" w:semiHidden="0" w:uiPriority="69" w:unhideWhenUsed="0"/>
-    <w:lsdException w:name="Dark List" w:semiHidden="0" w:uiPriority="70" w:unhideWhenUsed="0"/>
-    <w:lsdException w:name="Colorful Shading" w:semiHidden="0" w:uiPriority="71" w:unhideWhenUsed="0"/>
-    <w:lsdException w:name="Colorful List" w:semiHidden="0" w:uiPriority="72" w:unhideWhenUsed="0"/>
-    <w:lsdException w:name="Colorful Grid" w:semiHidden="0" w:uiPriority="73" w:unhideWhenUsed="0"/>
-    <w:lsdException w:name="Light Shading Accent 1" w:semiHidden="0" w:uiPriority="60" w:unhideWhenUsed="0"/>
-    <w:lsdException w:name="Light List Accent 1" w:semiHidden="0" w:uiPriority="61" w:unhideWhenUsed="0"/>
-    <w:lsdException w:name="Light Grid Accent 1" w:semiHidden="0" w:uiPriority="62" w:unhideWhenUsed="0"/>
-    <w:lsdException w:name="Medium Shading 1 Accent 1" w:semiHidden="0" w:uiPriority="63" w:unhideWhenUsed="0"/>
-    <w:lsdException w:name="Medium Shading 2 Accent 1" w:semiHidden="0" w:uiPriority="64" w:unhideWhenUsed="0"/>
-    <w:lsdException w:name="Medium List 1 Accent 1" w:semiHidden="0" w:uiPriority="65" w:unhideWhenUsed="0"/>
-    <w:lsdException w:name="Revision" w:unhideWhenUsed="0"/>
-    <w:lsdException w:name="List Paragraph" w:semiHidden="0" w:uiPriority="34" w:unhideWhenUsed="0" w:qFormat="1"/>
-    <w:lsdException w:name="Quote" w:semiHidden="0" w:uiPriority="29" w:unhideWhenUsed="0" w:qFormat="1"/>
-    <w:lsdException w:name="Intense Quote" w:semiHidden="0" w:uiPriority="30" w:unhideWhenUsed="0" w:qFormat="1"/>
-    <w:lsdException w:name="Medium List 2 Accent 1" w:semiHidden="0" w:uiPriority="66" w:unhideWhenUsed="0"/>
-    <w:lsdException w:name="Medium Grid 1 Accent 1" w:semiHidden="0" w:uiPriority="67" w:unhideWhenUsed="0"/>
-    <w:lsdException w:name="Medium Grid 2 Accent 1" w:semiHidden="0" w:uiPriority="68" w:unhideWhenUsed="0"/>
-    <w:lsdException w:name="Medium Grid 3 Accent 1" w:semiHidden="0" w:uiPriority="69" w:unhideWhenUsed="0"/>
-    <w:lsdException w:name="Dark List Accent 1" w:semiHidden="0" w:uiPriority="70" w:unhideWhenUsed="0"/>
-    <w:lsdException w:name="Colorful Shading Accent 1" w:semiHidden="0" w:uiPriority="71" w:unhideWhenUsed="0"/>
-    <w:lsdException w:name="Colorful List Accent 1" w:semiHidden="0" w:uiPriority="72" w:unhideWhenUsed="0"/>
-    <w:lsdException w:name="Colorful Grid Accent 1" w:semiHidden="0" w:uiPriority="73" w:unhideWhenUsed="0"/>
-    <w:lsdException w:name="Light Shading Accent 2" w:semiHidden="0" w:uiPriority="60" w:unhideWhenUsed="0"/>
-    <w:lsdException w:name="Light List Accent 2" w:semiHidden="0" w:uiPriority="61" w:unhideWhenUsed="0"/>
-    <w:lsdException w:name="Light Grid Accent 2" w:semiHidden="0" w:uiPriority="62" w:unhideWhenUsed="0"/>
-    <w:lsdException w:name="Medium Shading 1 Accent 2" w:semiHidden="0" w:uiPriority="63" w:unhideWhenUsed="0"/>
-    <w:lsdException w:name="Medium Shading 2 Accent 2" w:semiHidden="0" w:uiPriority="64" w:unhideWhenUsed="0"/>
-    <w:lsdException w:name="Medium List 1 Accent 2" w:semiHidden="0" w:uiPriority="65" w:unhideWhenUsed="0"/>
-    <w:lsdException w:name="Medium List 2 Accent 2" w:semiHidden="0" w:uiPriority="66" w:unhideWhenUsed="0"/>
-    <w:lsdException w:name="Medium Grid 1 Accent 2" w:semiHidden="0" w:uiPriority="67" w:unhideWhenUsed="0"/>
-    <w:lsdException w:name="Medium Grid 2 Accent 2" w:semiHidden="0" w:uiPriority="68" w:unhideWhenUsed="0"/>
-    <w:lsdException w:name="Medium Grid 3 Accent 2" w:semiHidden="0" w:uiPriority="69" w:unhideWhenUsed="0"/>
-    <w:lsdException w:name="Dark List Accent 2" w:semiHidden="0" w:uiPriority="70" w:unhideWhenUsed="0"/>
-    <w:lsdException w:name="Colorful Shading Accent 2" w:semiHidden="0" w:uiPriority="71" w:unhideWhenUsed="0"/>
-    <w:lsdException w:name="Colorful List Accent 2" w:semiHidden="0" w:uiPriority="72" w:unhideWhenUsed="0"/>
-    <w:lsdException w:name="Colorful Grid Accent 2" w:semiHidden="0" w:uiPriority="73" w:unhideWhenUsed="0"/>
-    <w:lsdException w:name="Light Shading Accent 3" w:semiHidden="0" w:uiPriority="60" w:unhideWhenUsed="0"/>
-    <w:lsdException w:name="Light List Accent 3" w:semiHidden="0" w:uiPriority="61" w:unhideWhenUsed="0"/>
-    <w:lsdException w:name="Light Grid Accent 3" w:semiHidden="0" w:uiPriority="62" w:unhideWhenUsed="0"/>
-    <w:lsdException w:name="Medium Shading 1 Accent 3" w:semiHidden="0" w:uiPriority="63" w:unhideWhenUsed="0"/>
-    <w:lsdException w:name="Medium Shading 2 Accent 3" w:semiHidden="0" w:uiPriority="64" w:unhideWhenUsed="0"/>
-    <w:lsdException w:name="Medium List 1 Accent 3" w:semiHidden="0" w:uiPriority="65" w:unhideWhenUsed="0"/>
-    <w:lsdException w:name="Medium List 2 Accent 3" w:semiHidden="0" w:uiPriority="66" w:unhideWhenUsed="0"/>
-    <w:lsdException w:name="Medium Grid 1 Accent 3" w:semiHidden="0" w:uiPriority="67" w:unhideWhenUsed="0"/>
-    <w:lsdException w:name="Medium Grid 2 Accent 3" w:semiHidden="0" w:uiPriority="68" w:unhideWhenUsed="0"/>
-    <w:lsdException w:name="Medium Grid 3 Accent 3" w:semiHidden="0" w:uiPriority="69" w:unhideWhenUsed="0"/>
-    <w:lsdException w:name="Dark List Accent 3" w:semiHidden="0" w:uiPriority="70" w:unhideWhenUsed="0"/>
-    <w:lsdException w:name="Colorful Shading Accent 3" w:semiHidden="0" w:uiPriority="71" w:unhideWhenUsed="0"/>
-    <w:lsdException w:name="Colorful List Accent 3" w:semiHidden="0" w:uiPriority="72" w:unhideWhenUsed="0"/>
-    <w:lsdException w:name="Colorful Grid Accent 3" w:semiHidden="0" w:uiPriority="73" w:unhideWhenUsed="0"/>
-    <w:lsdException w:name="Light Shading Accent 4" w:semiHidden="0" w:uiPriority="60" w:unhideWhenUsed="0"/>
-    <w:lsdException w:name="Light List Accent 4" w:semiHidden="0" w:uiPriority="61" w:unhideWhenUsed="0"/>
-    <w:lsdException w:name="Light Grid Accent 4" w:semiHidden="0" w:uiPriority="62" w:unhideWhenUsed="0"/>
-    <w:lsdException w:name="Medium Shading 1 Accent 4" w:semiHidden="0" w:uiPriority="63" w:unhideWhenUsed="0"/>
-    <w:lsdException w:name="Medium Shading 2 Accent 4" w:semiHidden="0" w:uiPriority="64" w:unhideWhenUsed="0"/>
-    <w:lsdException w:name="Medium List 1 Accent 4" w:semiHidden="0" w:uiPriority="65" w:unhideWhenUsed="0"/>
-    <w:lsdException w:name="Medium List 2 Accent 4" w:semiHidden="0" w:uiPriority="66" w:unhideWhenUsed="0"/>
-    <w:lsdException w:name="Medium Grid 1 Accent 4" w:semiHidden="0" w:uiPriority="67" w:unhideWhenUsed="0"/>
-    <w:lsdException w:name="Medium Grid 2 Accent 4" w:semiHidden="0" w:uiPriority="68" w:unhideWhenUsed="0"/>
-    <w:lsdException w:name="Medium Grid 3 Accent 4" w:semiHidden="0" w:uiPriority="69" w:unhideWhenUsed="0"/>
-    <w:lsdException w:name="Dark List Accent 4" w:semiHidden="0" w:uiPriority="70" w:unhideWhenUsed="0"/>
-    <w:lsdException w:name="Colorful Shading Accent 4" w:semiHidden="0" w:uiPriority="71" w:unhideWhenUsed="0"/>
-    <w:lsdException w:name="Colorful List Accent 4" w:semiHidden="0" w:uiPriority="72" w:unhideWhenUsed="0"/>
-    <w:lsdException w:name="Colorful Grid Accent 4" w:semiHidden="0" w:uiPriority="73" w:unhideWhenUsed="0"/>
-    <w:lsdException w:name="Light Shading Accent 5" w:semiHidden="0" w:uiPriority="60" w:unhideWhenUsed="0"/>
-    <w:lsdException w:name="Light List Accent 5" w:semiHidden="0" w:uiPriority="61" w:unhideWhenUsed="0"/>
-    <w:lsdException w:name="Light Grid Accent 5" w:semiHidden="0" w:uiPriority="62" w:unhideWhenUsed="0"/>
-    <w:lsdException w:name="Medium Shading 1 Accent 5" w:semiHidden="0" w:uiPriority="63" w:unhideWhenUsed="0"/>
-    <w:lsdException w:name="Medium Shading 2 Accent 5" w:semiHidden="0" w:uiPriority="64" w:unhideWhenUsed="0"/>
-    <w:lsdException w:name="Medium List 1 Accent 5" w:semiHidden="0" w:uiPriority="65" w:unhideWhenUsed="0"/>
-    <w:lsdException w:name="Medium List 2 Accent 5" w:semiHidden="0" w:uiPriority="66" w:unhideWhenUsed="0"/>
-    <w:lsdException w:name="Medium Grid 1 Accent 5" w:semiHidden="0" w:uiPriority="67" w:unhideWhenUsed="0"/>
-    <w:lsdException w:name="Medium Grid 2 Accent 5" w:semiHidden="0" w:uiPriority="68" w:unhideWhenUsed="0"/>
-    <w:lsdException w:name="Medium Grid 3 Accent 5" w:semiHidden="0" w:uiPriority="69" w:unhideWhenUsed="0"/>
-    <w:lsdException w:name="Dark List Accent 5" w:semiHidden="0" w:uiPriority="70" w:unhideWhenUsed="0"/>
-    <w:lsdException w:name="Colorful Shading Accent 5" w:semiHidden="0" w:uiPriority="71" w:unhideWhenUsed="0"/>
-    <w:lsdException w:name="Colorful List Accent 5" w:semiHidden="0" w:uiPriority="72" w:unhideWhenUsed="0"/>
-    <w:lsdException w:name="Colorful Grid Accent 5" w:semiHidden="0" w:uiPriority="73" w:unhideWhenUsed="0"/>
-    <w:lsdException w:name="Light Shading Accent 6" w:semiHidden="0" w:uiPriority="60" w:unhideWhenUsed="0"/>
-    <w:lsdException w:name="Light List Accent 6" w:semiHidden="0" w:uiPriority="61" w:unhideWhenUsed="0"/>
-    <w:lsdException w:name="Light Grid Accent 6" w:semiHidden="0" w:uiPriority="62" w:unhideWhenUsed="0"/>
-    <w:lsdException w:name="Medium Shading 1 Accent 6" w:semiHidden="0" w:uiPriority="63" w:unhideWhenUsed="0"/>
-    <w:lsdException w:name="Medium Shading 2 Accent 6" w:semiHidden="0" w:uiPriority="64" w:unhideWhenUsed="0"/>
-    <w:lsdException w:name="Medium List 1 Accent 6" w:semiHidden="0" w:uiPriority="65" w:unhideWhenUsed="0"/>
-    <w:lsdException w:name="Medium List 2 Accent 6" w:semiHidden="0" w:uiPriority="66" w:unhideWhenUsed="0"/>
-    <w:lsdException w:name="Medium Grid 1 Accent 6" w:semiHidden="0" w:uiPriority="67" w:unhideWhenUsed="0"/>
-    <w:lsdException w:name="Medium Grid 2 Accent 6" w:semiHidden="0" w:uiPriority="68" w:unhideWhenUsed="0"/>
-    <w:lsdException w:name="Medium Grid 3 Accent 6" w:semiHidden="0" w:uiPriority="69" w:unhideWhenUsed="0"/>
-    <w:lsdException w:name="Dark List Accent 6" w:semiHidden="0" w:uiPriority="70" w:unhideWhenUsed="0"/>
-    <w:lsdException w:name="Colorful Shading Accent 6" w:semiHidden="0" w:uiPriority="71" w:unhideWhenUsed="0"/>
-    <w:lsdException w:name="Colorful List Accent 6" w:semiHidden="0" w:uiPriority="72" w:unhideWhenUsed="0"/>
-    <w:lsdException w:name="Colorful Grid Accent 6" w:semiHidden="0" w:uiPriority="73" w:unhideWhenUsed="0"/>
-    <w:lsdException w:name="Subtle Emphasis" w:semiHidden="0" w:uiPriority="19" w:unhideWhenUsed="0" w:qFormat="1"/>
-    <w:lsdException w:name="Intense Emphasis" w:semiHidden="0" w:uiPriority="21" w:unhideWhenUsed="0" w:qFormat="1"/>
-    <w:lsdException w:name="Subtle Reference" w:semiHidden="0" w:uiPriority="31" w:unhideWhenUsed="0" w:qFormat="1"/>
-    <w:lsdException w:name="Intense Reference" w:semiHidden="0" w:uiPriority="32" w:unhideWhenUsed="0" w:qFormat="1"/>
-    <w:lsdException w:name="Book Title" w:semiHidden="0" w:uiPriority="33" w:unhideWhenUsed="0" w:qFormat="1"/>
-    <w:lsdException w:name="Bibliography" w:uiPriority="37"/>
-    <w:lsdException w:name="TOC Heading" w:uiPriority="39" w:qFormat="1"/>
+  <w:latentStyles w:defLockedState="0" w:defUIPriority="99" w:defSemiHidden="0" w:defUnhideWhenUsed="0" w:defQFormat="0" w:count="371">
+    <w:lsdException w:name="Normal" w:uiPriority="0" w:qFormat="1"/>
+    <w:lsdException w:name="heading 1" w:uiPriority="9" w:qFormat="1"/>
+    <w:lsdException w:name="heading 2" w:semiHidden="1" w:uiPriority="9" w:unhideWhenUsed="1" w:qFormat="1"/>
+    <w:lsdException w:name="heading 3" w:semiHidden="1" w:uiPriority="9" w:unhideWhenUsed="1" w:qFormat="1"/>
+    <w:lsdException w:name="heading 4" w:semiHidden="1" w:uiPriority="9" w:unhideWhenUsed="1" w:qFormat="1"/>
+    <w:lsdException w:name="heading 5" w:semiHidden="1" w:uiPriority="9" w:unhideWhenUsed="1" w:qFormat="1"/>
+    <w:lsdException w:name="heading 6" w:semiHidden="1" w:uiPriority="9" w:unhideWhenUsed="1" w:qFormat="1"/>
+    <w:lsdException w:name="heading 7" w:semiHidden="1" w:uiPriority="9" w:unhideWhenUsed="1" w:qFormat="1"/>
+    <w:lsdException w:name="heading 8" w:semiHidden="1" w:uiPriority="9" w:unhideWhenUsed="1" w:qFormat="1"/>
+    <w:lsdException w:name="heading 9" w:semiHidden="1" w:uiPriority="9" w:unhideWhenUsed="1" w:qFormat="1"/>
+    <w:lsdException w:name="index 1" w:semiHidden="1" w:unhideWhenUsed="1"/>
+    <w:lsdException w:name="index 2" w:semiHidden="1" w:unhideWhenUsed="1"/>
+    <w:lsdException w:name="index 3" w:semiHidden="1" w:unhideWhenUsed="1"/>
+    <w:lsdException w:name="index 4" w:semiHidden="1" w:unhideWhenUsed="1"/>
+    <w:lsdException w:name="index 5" w:semiHidden="1" w:unhideWhenUsed="1"/>
+    <w:lsdException w:name="index 6" w:semiHidden="1" w:unhideWhenUsed="1"/>
+    <w:lsdException w:name="index 7" w:semiHidden="1" w:unhideWhenUsed="1"/>
+    <w:lsdException w:name="index 8" w:semiHidden="1" w:unhideWhenUsed="1"/>
+    <w:lsdException w:name="index 9" w:semiHidden="1" w:unhideWhenUsed="1"/>
+    <w:lsdException w:name="toc 1" w:semiHidden="1" w:uiPriority="39" w:unhideWhenUsed="1"/>
+    <w:lsdException w:name="toc 2" w:semiHidden="1" w:uiPriority="39" w:unhideWhenUsed="1"/>
+    <w:lsdException w:name="toc 3" w:semiHidden="1" w:uiPriority="39" w:unhideWhenUsed="1"/>
+    <w:lsdException w:name="toc 4" w:semiHidden="1" w:uiPriority="39" w:unhideWhenUsed="1"/>
+    <w:lsdException w:name="toc 5" w:semiHidden="1" w:uiPriority="39" w:unhideWhenUsed="1"/>
+    <w:lsdException w:name="toc 6" w:semiHidden="1" w:uiPriority="39" w:unhideWhenUsed="1"/>
+    <w:lsdException w:name="toc 7" w:semiHidden="1" w:uiPriority="39" w:unhideWhenUsed="1"/>
+    <w:lsdException w:name="toc 8" w:semiHidden="1" w:uiPriority="39" w:unhideWhenUsed="1"/>
+    <w:lsdException w:name="toc 9" w:semiHidden="1" w:uiPriority="39" w:unhideWhenUsed="1"/>
+    <w:lsdException w:name="Normal Indent" w:semiHidden="1" w:unhideWhenUsed="1"/>
+    <w:lsdException w:name="footnote text" w:semiHidden="1" w:unhideWhenUsed="1"/>
+    <w:lsdException w:name="annotation text" w:semiHidden="1" w:unhideWhenUsed="1"/>
+    <w:lsdException w:name="header" w:semiHidden="1" w:unhideWhenUsed="1"/>
+    <w:lsdException w:name="footer" w:semiHidden="1" w:unhideWhenUsed="1"/>
+    <w:lsdException w:name="index heading" w:semiHidden="1" w:unhideWhenUsed="1"/>
+    <w:lsdException w:name="caption" w:semiHidden="1" w:uiPriority="35" w:unhideWhenUsed="1" w:qFormat="1"/>
+    <w:lsdException w:name="table of figures" w:semiHidden="1" w:unhideWhenUsed="1"/>
+    <w:lsdException w:name="envelope address" w:semiHidden="1" w:unhideWhenUsed="1"/>
+    <w:lsdException w:name="envelope return" w:semiHidden="1" w:unhideWhenUsed="1"/>
+    <w:lsdException w:name="footnote reference" w:semiHidden="1" w:unhideWhenUsed="1"/>
+    <w:lsdException w:name="annotation reference" w:semiHidden="1" w:unhideWhenUsed="1"/>
+    <w:lsdException w:name="line number" w:semiHidden="1" w:unhideWhenUsed="1"/>
+    <w:lsdException w:name="page number" w:semiHidden="1" w:unhideWhenUsed="1"/>
+    <w:lsdException w:name="endnote reference" w:semiHidden="1" w:unhideWhenUsed="1"/>
+    <w:lsdException w:name="endnote text" w:semiHidden="1" w:unhideWhenUsed="1"/>
+    <w:lsdException w:name="table of authorities" w:semiHidden="1" w:unhideWhenUsed="1"/>
+    <w:lsdException w:name="macro" w:semiHidden="1" w:unhideWhenUsed="1"/>
+    <w:lsdException w:name="toa heading" w:semiHidden="1" w:unhideWhenUsed="1"/>
+    <w:lsdException w:name="List" w:semiHidden="1" w:unhideWhenUsed="1"/>
+    <w:lsdException w:name="List Bullet" w:semiHidden="1" w:unhideWhenUsed="1"/>
+    <w:lsdException w:name="List Number" w:semiHidden="1" w:unhideWhenUsed="1"/>
+    <w:lsdException w:name="List 2" w:semiHidden="1" w:unhideWhenUsed="1"/>
+    <w:lsdException w:name="List 3" w:semiHidden="1" w:unhideWhenUsed="1"/>
+    <w:lsdException w:name="List 4" w:semiHidden="1" w:unhideWhenUsed="1"/>
+    <w:lsdException w:name="List 5" w:semiHidden="1" w:unhideWhenUsed="1"/>
+    <w:lsdException w:name="List Bullet 2" w:semiHidden="1" w:unhideWhenUsed="1"/>
+    <w:lsdException w:name="List Bullet 3" w:semiHidden="1" w:unhideWhenUsed="1"/>
+    <w:lsdException w:name="List Bullet 4" w:semiHidden="1" w:unhideWhenUsed="1"/>
+    <w:lsdException w:name="List Bullet 5" w:semiHidden="1" w:unhideWhenUsed="1"/>
+    <w:lsdException w:name="List Number 2" w:semiHidden="1" w:unhideWhenUsed="1"/>
+    <w:lsdException w:name="List Number 3" w:semiHidden="1" w:unhideWhenUsed="1"/>
+    <w:lsdException w:name="List Number 4" w:semiHidden="1" w:unhideWhenUsed="1"/>
+    <w:lsdException w:name="List Number 5" w:semiHidden="1" w:unhideWhenUsed="1"/>
+    <w:lsdException w:name="Title" w:uiPriority="10" w:qFormat="1"/>
+    <w:lsdException w:name="Closing" w:semiHidden="1" w:unhideWhenUsed="1"/>
+    <w:lsdException w:name="Signature" w:semiHidden="1" w:unhideWhenUsed="1"/>
+    <w:lsdException w:name="Default Paragraph Font" w:semiHidden="1" w:uiPriority="1" w:unhideWhenUsed="1"/>
+    <w:lsdException w:name="Body Text" w:semiHidden="1" w:unhideWhenUsed="1"/>
+    <w:lsdException w:name="Body Text Indent" w:semiHidden="1" w:unhideWhenUsed="1"/>
+    <w:lsdException w:name="List Continue" w:semiHidden="1" w:unhideWhenUsed="1"/>
+    <w:lsdException w:name="List Continue 2" w:semiHidden="1" w:unhideWhenUsed="1"/>
+    <w:lsdException w:name="List Continue 3" w:semiHidden="1" w:unhideWhenUsed="1"/>
+    <w:lsdException w:name="List Continue 4" w:semiHidden="1" w:unhideWhenUsed="1"/>
+    <w:lsdException w:name="List Continue 5" w:semiHidden="1" w:unhideWhenUsed="1"/>
+    <w:lsdException w:name="Message Header" w:semiHidden="1" w:unhideWhenUsed="1"/>
+    <w:lsdException w:name="Subtitle" w:uiPriority="11" w:qFormat="1"/>
+    <w:lsdException w:name="Salutation" w:semiHidden="1" w:unhideWhenUsed="1"/>
+    <w:lsdException w:name="Date" w:semiHidden="1" w:unhideWhenUsed="1"/>
+    <w:lsdException w:name="Body Text First Indent" w:semiHidden="1" w:unhideWhenUsed="1"/>
+    <w:lsdException w:name="Body Text First Indent 2" w:semiHidden="1" w:unhideWhenUsed="1"/>
+    <w:lsdException w:name="Note Heading" w:semiHidden="1" w:unhideWhenUsed="1"/>
+    <w:lsdException w:name="Body Text 2" w:semiHidden="1" w:unhideWhenUsed="1"/>
+    <w:lsdException w:name="Body Text 3" w:semiHidden="1" w:unhideWhenUsed="1"/>
+    <w:lsdException w:name="Body Text Indent 2" w:semiHidden="1" w:unhideWhenUsed="1"/>
+    <w:lsdException w:name="Body Text Indent 3" w:semiHidden="1" w:unhideWhenUsed="1"/>
+    <w:lsdException w:name="Block Text" w:semiHidden="1" w:unhideWhenUsed="1"/>
+    <w:lsdException w:name="Hyperlink" w:semiHidden="1" w:unhideWhenUsed="1"/>
+    <w:lsdException w:name="FollowedHyperlink" w:semiHidden="1" w:unhideWhenUsed="1"/>
+    <w:lsdException w:name="Strong" w:uiPriority="22" w:qFormat="1"/>
+    <w:lsdException w:name="Emphasis" w:uiPriority="20" w:qFormat="1"/>
+    <w:lsdException w:name="Document Map" w:semiHidden="1" w:unhideWhenUsed="1"/>
+    <w:lsdException w:name="Plain Text" w:semiHidden="1" w:unhideWhenUsed="1"/>
+    <w:lsdException w:name="E-mail Signature" w:semiHidden="1" w:unhideWhenUsed="1"/>
+    <w:lsdException w:name="HTML Top of Form" w:semiHidden="1" w:unhideWhenUsed="1"/>
+    <w:lsdException w:name="HTML Bottom of Form" w:semiHidden="1" w:unhideWhenUsed="1"/>
+    <w:lsdException w:name="Normal (Web)" w:semiHidden="1" w:unhideWhenUsed="1"/>
+    <w:lsdException w:name="HTML Acronym" w:semiHidden="1" w:unhideWhenUsed="1"/>
+    <w:lsdException w:name="HTML Address" w:semiHidden="1" w:unhideWhenUsed="1"/>
+    <w:lsdException w:name="HTML Cite" w:semiHidden="1" w:unhideWhenUsed="1"/>
+    <w:lsdException w:name="HTML Code" w:semiHidden="1" w:unhideWhenUsed="1"/>
+    <w:lsdException w:name="HTML Definition" w:semiHidden="1" w:unhideWhenUsed="1"/>
+    <w:lsdException w:name="HTML Keyboard" w:semiHidden="1" w:unhideWhenUsed="1"/>
+    <w:lsdException w:name="HTML Preformatted" w:semiHidden="1" w:unhideWhenUsed="1"/>
+    <w:lsdException w:name="HTML Sample" w:semiHidden="1" w:unhideWhenUsed="1"/>
+    <w:lsdException w:name="HTML Typewriter" w:semiHidden="1" w:unhideWhenUsed="1"/>
+    <w:lsdException w:name="HTML Variable" w:semiHidden="1" w:unhideWhenUsed="1"/>
+    <w:lsdException w:name="Normal Table" w:semiHidden="1" w:unhideWhenUsed="1"/>
+    <w:lsdException w:name="annotation subject" w:semiHidden="1" w:unhideWhenUsed="1"/>
+    <w:lsdException w:name="No List" w:semiHidden="1" w:unhideWhenUsed="1"/>
+    <w:lsdException w:name="Outline List 1" w:semiHidden="1" w:unhideWhenUsed="1"/>
+    <w:lsdException w:name="Outline List 2" w:semiHidden="1" w:unhideWhenUsed="1"/>
+    <w:lsdException w:name="Outline List 3" w:semiHidden="1" w:unhideWhenUsed="1"/>
+    <w:lsdException w:name="Table Simple 1" w:semiHidden="1" w:unhideWhenUsed="1"/>
+    <w:lsdException w:name="Table Simple 2" w:semiHidden="1" w:unhideWhenUsed="1"/>
+    <w:lsdException w:name="Table Simple 3" w:semiHidden="1" w:unhideWhenUsed="1"/>
+    <w:lsdException w:name="Table Classic 1" w:semiHidden="1" w:unhideWhenUsed="1"/>
+    <w:lsdException w:name="Table Classic 2" w:semiHidden="1" w:unhideWhenUsed="1"/>
+    <w:lsdException w:name="Table Classic 3" w:semiHidden="1" w:unhideWhenUsed="1"/>
+    <w:lsdException w:name="Table Classic 4" w:semiHidden="1" w:unhideWhenUsed="1"/>
+    <w:lsdException w:name="Table Colorful 1" w:semiHidden="1" w:unhideWhenUsed="1"/>
+    <w:lsdException w:name="Table Colorful 2" w:semiHidden="1" w:unhideWhenUsed="1"/>
+    <w:lsdException w:name="Table Colorful 3" w:semiHidden="1" w:unhideWhenUsed="1"/>
+    <w:lsdException w:name="Table Columns 1" w:semiHidden="1" w:unhideWhenUsed="1"/>
+    <w:lsdException w:name="Table Columns 2" w:semiHidden="1" w:unhideWhenUsed="1"/>
+    <w:lsdException w:name="Table Columns 3" w:semiHidden="1" w:unhideWhenUsed="1"/>
+    <w:lsdException w:name="Table Columns 4" w:semiHidden="1" w:unhideWhenUsed="1"/>
+    <w:lsdException w:name="Table Columns 5" w:semiHidden="1" w:unhideWhenUsed="1"/>
+    <w:lsdException w:name="Table Grid 1" w:semiHidden="1" w:unhideWhenUsed="1"/>
+    <w:lsdException w:name="Table Grid 2" w:semiHidden="1" w:unhideWhenUsed="1"/>
+    <w:lsdException w:name="Table Grid 3" w:semiHidden="1" w:unhideWhenUsed="1"/>
+    <w:lsdException w:name="Table Grid 4" w:semiHidden="1" w:unhideWhenUsed="1"/>
+    <w:lsdException w:name="Table Grid 5" w:semiHidden="1" w:unhideWhenUsed="1"/>
+    <w:lsdException w:name="Table Grid 6" w:semiHidden="1" w:unhideWhenUsed="1"/>
+    <w:lsdException w:name="Table Grid 7" w:semiHidden="1" w:unhideWhenUsed="1"/>
+    <w:lsdException w:name="Table Grid 8" w:semiHidden="1" w:unhideWhenUsed="1"/>
+    <w:lsdException w:name="Table List 1" w:semiHidden="1" w:unhideWhenUsed="1"/>
+    <w:lsdException w:name="Table List 2" w:semiHidden="1" w:unhideWhenUsed="1"/>
+    <w:lsdException w:name="Table List 3" w:semiHidden="1" w:unhideWhenUsed="1"/>
+    <w:lsdException w:name="Table List 4" w:semiHidden="1" w:unhideWhenUsed="1"/>
+    <w:lsdException w:name="Table List 5" w:semiHidden="1" w:unhideWhenUsed="1"/>
+    <w:lsdException w:name="Table List 6" w:semiHidden="1" w:unhideWhenUsed="1"/>
+    <w:lsdException w:name="Table List 7" w:semiHidden="1" w:unhideWhenUsed="1"/>
+    <w:lsdException w:name="Table List 8" w:semiHidden="1" w:unhideWhenUsed="1"/>
+    <w:lsdException w:name="Table 3D effects 1" w:semiHidden="1" w:unhideWhenUsed="1"/>
+    <w:lsdException w:name="Table 3D effects 2" w:semiHidden="1" w:unhideWhenUsed="1"/>
+    <w:lsdException w:name="Table 3D effects 3" w:semiHidden="1" w:unhideWhenUsed="1"/>
+    <w:lsdException w:name="Table Contemporary" w:semiHidden="1" w:unhideWhenUsed="1"/>
+    <w:lsdException w:name="Table Elegant" w:semiHidden="1" w:unhideWhenUsed="1"/>
+    <w:lsdException w:name="Table Professional" w:semiHidden="1" w:unhideWhenUsed="1"/>
+    <w:lsdException w:name="Table Subtle 1" w:semiHidden="1" w:unhideWhenUsed="1"/>
+    <w:lsdException w:name="Table Subtle 2" w:semiHidden="1" w:unhideWhenUsed="1"/>
+    <w:lsdException w:name="Table Web 1" w:semiHidden="1" w:unhideWhenUsed="1"/>
+    <w:lsdException w:name="Table Web 2" w:semiHidden="1" w:unhideWhenUsed="1"/>
+    <w:lsdException w:name="Table Web 3" w:semiHidden="1" w:unhideWhenUsed="1"/>
+    <w:lsdException w:name="Balloon Text" w:semiHidden="1" w:unhideWhenUsed="1"/>
+    <w:lsdException w:name="Table Grid" w:uiPriority="59"/>
+    <w:lsdException w:name="Table Theme" w:semiHidden="1" w:unhideWhenUsed="1"/>
+    <w:lsdException w:name="Placeholder Text" w:semiHidden="1"/>
+    <w:lsdException w:name="No Spacing" w:uiPriority="1" w:qFormat="1"/>
+    <w:lsdException w:name="Light Shading" w:uiPriority="60"/>
+    <w:lsdException w:name="Light List" w:uiPriority="61"/>
+    <w:lsdException w:name="Light Grid" w:uiPriority="62"/>
+    <w:lsdException w:name="Medium Shading 1" w:uiPriority="63"/>
+    <w:lsdException w:name="Medium Shading 2" w:uiPriority="64"/>
+    <w:lsdException w:name="Medium List 1" w:uiPriority="65"/>
+    <w:lsdException w:name="Medium List 2" w:uiPriority="66"/>
+    <w:lsdException w:name="Medium Grid 1" w:uiPriority="67"/>
+    <w:lsdException w:name="Medium Grid 2" w:uiPriority="68"/>
+    <w:lsdException w:name="Medium Grid 3" w:uiPriority="69"/>
+    <w:lsdException w:name="Dark List" w:uiPriority="70"/>
+    <w:lsdException w:name="Colorful Shading" w:uiPriority="71"/>
+    <w:lsdException w:name="Colorful List" w:uiPriority="72"/>
+    <w:lsdException w:name="Colorful Grid" w:uiPriority="73"/>
+    <w:lsdException w:name="Light Shading Accent 1" w:uiPriority="60"/>
+    <w:lsdException w:name="Light List Accent 1" w:uiPriority="61"/>
+    <w:lsdException w:name="Light Grid Accent 1" w:uiPriority="62"/>
+    <w:lsdException w:name="Medium Shading 1 Accent 1" w:uiPriority="63"/>
+    <w:lsdException w:name="Medium Shading 2 Accent 1" w:uiPriority="64"/>
+    <w:lsdException w:name="Medium List 1 Accent 1" w:uiPriority="65"/>
+    <w:lsdException w:name="Revision" w:semiHidden="1"/>
+    <w:lsdException w:name="List Paragraph" w:uiPriority="34" w:qFormat="1"/>
+    <w:lsdException w:name="Quote" w:uiPriority="29" w:qFormat="1"/>
+    <w:lsdException w:name="Intense Quote" w:uiPriority="30" w:qFormat="1"/>
+    <w:lsdException w:name="Medium List 2 Accent 1" w:uiPriority="66"/>
+    <w:lsdException w:name="Medium Grid 1 Accent 1" w:uiPriority="67"/>
+    <w:lsdException w:name="Medium Grid 2 Accent 1" w:uiPriority="68"/>
+    <w:lsdException w:name="Medium Grid 3 Accent 1" w:uiPriority="69"/>
+    <w:lsdException w:name="Dark List Accent 1" w:uiPriority="70"/>
+    <w:lsdException w:name="Colorful Shading Accent 1" w:uiPriority="71"/>
+    <w:lsdException w:name="Colorful List Accent 1" w:uiPriority="72"/>
+    <w:lsdException w:name="Colorful Grid Accent 1" w:uiPriority="73"/>
+    <w:lsdException w:name="Light Shading Accent 2" w:uiPriority="60"/>
+    <w:lsdException w:name="Light List Accent 2" w:uiPriority="61"/>
+    <w:lsdException w:name="Light Grid Accent 2" w:uiPriority="62"/>
+    <w:lsdException w:name="Medium Shading 1 Accent 2" w:uiPriority="63"/>
+    <w:lsdException w:name="Medium Shading 2 Accent 2" w:uiPriority="64"/>
+    <w:lsdException w:name="Medium List 1 Accent 2" w:uiPriority="65"/>
+    <w:lsdException w:name="Medium List 2 Accent 2" w:uiPriority="66"/>
+    <w:lsdException w:name="Medium Grid 1 Accent 2" w:uiPriority="67"/>
+    <w:lsdException w:name="Medium Grid 2 Accent 2" w:uiPriority="68"/>
+    <w:lsdException w:name="Medium Grid 3 Accent 2" w:uiPriority="69"/>
+    <w:lsdException w:name="Dark List Accent 2" w:uiPriority="70"/>
+    <w:lsdException w:name="Colorful Shading Accent 2" w:uiPriority="71"/>
+    <w:lsdException w:name="Colorful List Accent 2" w:uiPriority="72"/>
+    <w:lsdException w:name="Colorful Grid Accent 2" w:uiPriority="73"/>
+    <w:lsdException w:name="Light Shading Accent 3" w:uiPriority="60"/>
+    <w:lsdException w:name="Light List Accent 3" w:uiPriority="61"/>
+    <w:lsdException w:name="Light Grid Accent 3" w:uiPriority="62"/>
+    <w:lsdException w:name="Medium Shading 1 Accent 3" w:uiPriority="63"/>
+    <w:lsdException w:name="Medium Shading 2 Accent 3" w:uiPriority="64"/>
+    <w:lsdException w:name="Medium List 1 Accent 3" w:uiPriority="65"/>
+    <w:lsdException w:name="Medium List 2 Accent 3" w:uiPriority="66"/>
+    <w:lsdException w:name="Medium Grid 1 Accent 3" w:uiPriority="67"/>
+    <w:lsdException w:name="Medium Grid 2 Accent 3" w:uiPriority="68"/>
+    <w:lsdException w:name="Medium Grid 3 Accent 3" w:uiPriority="69"/>
+    <w:lsdException w:name="Dark List Accent 3" w:uiPriority="70"/>
+    <w:lsdException w:name="Colorful Shading Accent 3" w:uiPriority="71"/>
+    <w:lsdException w:name="Colorful List Accent 3" w:uiPriority="72"/>
+    <w:lsdException w:name="Colorful Grid Accent 3" w:uiPriority="73"/>
+    <w:lsdException w:name="Light Shading Accent 4" w:uiPriority="60"/>
+    <w:lsdException w:name="Light List Accent 4" w:uiPriority="61"/>
+    <w:lsdException w:name="Light Grid Accent 4" w:uiPriority="62"/>
+    <w:lsdException w:name="Medium Shading 1 Accent 4" w:uiPriority="63"/>
+    <w:lsdException w:name="Medium Shading 2 Accent 4" w:uiPriority="64"/>
+    <w:lsdException w:name="Medium List 1 Accent 4" w:uiPriority="65"/>
+    <w:lsdException w:name="Medium List 2 Accent 4" w:uiPriority="66"/>
+    <w:lsdException w:name="Medium Grid 1 Accent 4" w:uiPriority="67"/>
+    <w:lsdException w:name="Medium Grid 2 Accent 4" w:uiPriority="68"/>
+    <w:lsdException w:name="Medium Grid 3 Accent 4" w:uiPriority="69"/>
+    <w:lsdException w:name="Dark List Accent 4" w:uiPriority="70"/>
+    <w:lsdException w:name="Colorful Shading Accent 4" w:uiPriority="71"/>
+    <w:lsdException w:name="Colorful List Accent 4" w:uiPriority="72"/>
+    <w:lsdException w:name="Colorful Grid Accent 4" w:uiPriority="73"/>
+    <w:lsdException w:name="Light Shading Accent 5" w:uiPriority="60"/>
+    <w:lsdException w:name="Light List Accent 5" w:uiPriority="61"/>
+    <w:lsdException w:name="Light Grid Accent 5" w:uiPriority="62"/>
+    <w:lsdException w:name="Medium Shading 1 Accent 5" w:uiPriority="63"/>
+    <w:lsdException w:name="Medium Shading 2 Accent 5" w:uiPriority="64"/>
+    <w:lsdException w:name="Medium List 1 Accent 5" w:uiPriority="65"/>
+    <w:lsdException w:name="Medium List 2 Accent 5" w:uiPriority="66"/>
+    <w:lsdException w:name="Medium Grid 1 Accent 5" w:uiPriority="67"/>
+    <w:lsdException w:name="Medium Grid 2 Accent 5" w:uiPriority="68"/>
+    <w:lsdException w:name="Medium Grid 3 Accent 5" w:uiPriority="69"/>
+    <w:lsdException w:name="Dark List Accent 5" w:uiPriority="70"/>
+    <w:lsdException w:name="Colorful Shading Accent 5" w:uiPriority="71"/>
+    <w:lsdException w:name="Colorful List Accent 5" w:uiPriority="72"/>
+    <w:lsdException w:name="Colorful Grid Accent 5" w:uiPriority="73"/>
+    <w:lsdException w:name="Light Shading Accent 6" w:uiPriority="60"/>
+    <w:lsdException w:name="Light List Accent 6" w:uiPriority="61"/>
+    <w:lsdException w:name="Light Grid Accent 6" w:uiPriority="62"/>
+    <w:lsdException w:name="Medium Shading 1 Accent 6" w:uiPriority="63"/>
+    <w:lsdException w:name="Medium Shading 2 Accent 6" w:uiPriority="64"/>
+    <w:lsdException w:name="Medium List 1 Accent 6" w:uiPriority="65"/>
+    <w:lsdException w:name="Medium List 2 Accent 6" w:uiPriority="66"/>
+    <w:lsdException w:name="Medium Grid 1 Accent 6" w:uiPriority="67"/>
+    <w:lsdException w:name="Medium Grid 2 Accent 6" w:uiPriority="68"/>
+    <w:lsdException w:name="Medium Grid 3 Accent 6" w:uiPriority="69"/>
+    <w:lsdException w:name="Dark List Accent 6" w:uiPriority="70"/>
+    <w:lsdException w:name="Colorful Shading Accent 6" w:uiPriority="71"/>
+    <w:lsdException w:name="Colorful List Accent 6" w:uiPriority="72"/>
+    <w:lsdException w:name="Colorful Grid Accent 6" w:uiPriority="73"/>
+    <w:lsdException w:name="Subtle Emphasis" w:uiPriority="19" w:qFormat="1"/>
+    <w:lsdException w:name="Intense Emphasis" w:uiPriority="21" w:qFormat="1"/>
+    <w:lsdException w:name="Subtle Reference" w:uiPriority="31" w:qFormat="1"/>
+    <w:lsdException w:name="Intense Reference" w:uiPriority="32" w:qFormat="1"/>
+    <w:lsdException w:name="Book Title" w:uiPriority="33" w:qFormat="1"/>
+    <w:lsdException w:name="Bibliography" w:semiHidden="1" w:uiPriority="37" w:unhideWhenUsed="1"/>
+    <w:lsdException w:name="TOC Heading" w:semiHidden="1" w:uiPriority="39" w:unhideWhenUsed="1" w:qFormat="1"/>
+    <w:lsdException w:name="Plain Table 1" w:uiPriority="41"/>
+    <w:lsdException w:name="Plain Table 2" w:uiPriority="42"/>
+    <w:lsdException w:name="Plain Table 3" w:uiPriority="43"/>
+    <w:lsdException w:name="Plain Table 4" w:uiPriority="44"/>
+    <w:lsdException w:name="Plain Table 5" w:uiPriority="45"/>
+    <w:lsdException w:name="Grid Table Light" w:uiPriority="40"/>
+    <w:lsdException w:name="Grid Table 1 Light" w:uiPriority="46"/>
+    <w:lsdException w:name="Grid Table 2" w:uiPriority="47"/>
+    <w:lsdException w:name="Grid Table 3" w:uiPriority="48"/>
+    <w:lsdException w:name="Grid Table 4" w:uiPriority="49"/>
+    <w:lsdException w:name="Grid Table 5 Dark" w:uiPriority="50"/>
+    <w:lsdException w:name="Grid Table 6 Colorful" w:uiPriority="51"/>
+    <w:lsdException w:name="Grid Table 7 Colorful" w:uiPriority="52"/>
+    <w:lsdException w:name="Grid Table 1 Light Accent 1" w:uiPriority="46"/>
+    <w:lsdException w:name="Grid Table 2 Accent 1" w:uiPriority="47"/>
+    <w:lsdException w:name="Grid Table 3 Accent 1" w:uiPriority="48"/>
+    <w:lsdException w:name="Grid Table 4 Accent 1" w:uiPriority="49"/>
+    <w:lsdException w:name="Grid Table 5 Dark Accent 1" w:uiPriority="50"/>
+    <w:lsdException w:name="Grid Table 6 Colorful Accent 1" w:uiPriority="51"/>
+    <w:lsdException w:name="Grid Table 7 Colorful Accent 1" w:uiPriority="52"/>
+    <w:lsdException w:name="Grid Table 1 Light Accent 2" w:uiPriority="46"/>
+    <w:lsdException w:name="Grid Table 2 Accent 2" w:uiPriority="47"/>
+    <w:lsdException w:name="Grid Table 3 Accent 2" w:uiPriority="48"/>
+    <w:lsdException w:name="Grid Table 4 Accent 2" w:uiPriority="49"/>
+    <w:lsdException w:name="Grid Table 5 Dark Accent 2" w:uiPriority="50"/>
+    <w:lsdException w:name="Grid Table 6 Colorful Accent 2" w:uiPriority="51"/>
+    <w:lsdException w:name="Grid Table 7 Colorful Accent 2" w:uiPriority="52"/>
+    <w:lsdException w:name="Grid Table 1 Light Accent 3" w:uiPriority="46"/>
+    <w:lsdException w:name="Grid Table 2 Accent 3" w:uiPriority="47"/>
+    <w:lsdException w:name="Grid Table 3 Accent 3" w:uiPriority="48"/>
+    <w:lsdException w:name="Grid Table 4 Accent 3" w:uiPriority="49"/>
+    <w:lsdException w:name="Grid Table 5 Dark Accent 3" w:uiPriority="50"/>
+    <w:lsdException w:name="Grid Table 6 Colorful Accent 3" w:uiPriority="51"/>
+    <w:lsdException w:name="Grid Table 7 Colorful Accent 3" w:uiPriority="52"/>
+    <w:lsdException w:name="Grid Table 1 Light Accent 4" w:uiPriority="46"/>
+    <w:lsdException w:name="Grid Table 2 Accent 4" w:uiPriority="47"/>
+    <w:lsdException w:name="Grid Table 3 Accent 4" w:uiPriority="48"/>
+    <w:lsdException w:name="Grid Table 4 Accent 4" w:uiPriority="49"/>
+    <w:lsdException w:name="Grid Table 5 Dark Accent 4" w:uiPriority="50"/>
+    <w:lsdException w:name="Grid Table 6 Colorful Accent 4" w:uiPriority="51"/>
+    <w:lsdException w:name="Grid Table 7 Colorful Accent 4" w:uiPriority="52"/>
+    <w:lsdException w:name="Grid Table 1 Light Accent 5" w:uiPriority="46"/>
+    <w:lsdException w:name="Grid Table 2 Accent 5" w:uiPriority="47"/>
+    <w:lsdException w:name="Grid Table 3 Accent 5" w:uiPriority="48"/>
+    <w:lsdException w:name="Grid Table 4 Accent 5" w:uiPriority="49"/>
+    <w:lsdException w:name="Grid Table 5 Dark Accent 5" w:uiPriority="50"/>
+    <w:lsdException w:name="Grid Table 6 Colorful Accent 5" w:uiPriority="51"/>
+    <w:lsdException w:name="Grid Table 7 Colorful Accent 5" w:uiPriority="52"/>
+    <w:lsdException w:name="Grid Table 1 Light Accent 6" w:uiPriority="46"/>
+    <w:lsdException w:name="Grid Table 2 Accent 6" w:uiPriority="47"/>
+    <w:lsdException w:name="Grid Table 3 Accent 6" w:uiPriority="48"/>
+    <w:lsdException w:name="Grid Table 4 Accent 6" w:uiPriority="49"/>
+    <w:lsdException w:name="Grid Table 5 Dark Accent 6" w:uiPriority="50"/>
+    <w:lsdException w:name="Grid Table 6 Colorful Accent 6" w:uiPriority="51"/>
+    <w:lsdException w:name="Grid Table 7 Colorful Accent 6" w:uiPriority="52"/>
+    <w:lsdException w:name="List Table 1 Light" w:uiPriority="46"/>
+    <w:lsdException w:name="List Table 2" w:uiPriority="47"/>
+    <w:lsdException w:name="List Table 3" w:uiPriority="48"/>
+    <w:lsdException w:name="List Table 4" w:uiPriority="49"/>
+    <w:lsdException w:name="List Table 5 Dark" w:uiPriority="50"/>
+    <w:lsdException w:name="List Table 6 Colorful" w:uiPriority="51"/>
+    <w:lsdException w:name="List Table 7 Colorful" w:uiPriority="52"/>
+    <w:lsdException w:name="List Table 1 Light Accent 1" w:uiPriority="46"/>
+    <w:lsdException w:name="List Table 2 Accent 1" w:uiPriority="47"/>
+    <w:lsdException w:name="List Table 3 Accent 1" w:uiPriority="48"/>
+    <w:lsdException w:name="List Table 4 Accent 1" w:uiPriority="49"/>
+    <w:lsdException w:name="List Table 5 Dark Accent 1" w:uiPriority="50"/>
+    <w:lsdException w:name="List Table 6 Colorful Accent 1" w:uiPriority="51"/>
+    <w:lsdException w:name="List Table 7 Colorful Accent 1" w:uiPriority="52"/>
+    <w:lsdException w:name="List Table 1 Light Accent 2" w:uiPriority="46"/>
+    <w:lsdException w:name="List Table 2 Accent 2" w:uiPriority="47"/>
+    <w:lsdException w:name="List Table 3 Accent 2" w:uiPriority="48"/>
+    <w:lsdException w:name="List Table 4 Accent 2" w:uiPriority="49"/>
+    <w:lsdException w:name="List Table 5 Dark Accent 2" w:uiPriority="50"/>
+    <w:lsdException w:name="List Table 6 Colorful Accent 2" w:uiPriority="51"/>
+    <w:lsdException w:name="List Table 7 Colorful Accent 2" w:uiPriority="52"/>
+    <w:lsdException w:name="List Table 1 Light Accent 3" w:uiPriority="46"/>
+    <w:lsdException w:name="List Table 2 Accent 3" w:uiPriority="47"/>
+    <w:lsdException w:name="List Table 3 Accent 3" w:uiPriority="48"/>
+    <w:lsdException w:name="List Table 4 Accent 3" w:uiPriority="49"/>
+    <w:lsdException w:name="List Table 5 Dark Accent 3" w:uiPriority="50"/>
+    <w:lsdException w:name="List Table 6 Colorful Accent 3" w:uiPriority="51"/>
+    <w:lsdException w:name="List Table 7 Colorful Accent 3" w:uiPriority="52"/>
+    <w:lsdException w:name="List Table 1 Light Accent 4" w:uiPriority="46"/>
+    <w:lsdException w:name="List Table 2 Accent 4" w:uiPriority="47"/>
+    <w:lsdException w:name="List Table 3 Accent 4" w:uiPriority="48"/>
+    <w:lsdException w:name="List Table 4 Accent 4" w:uiPriority="49"/>
+    <w:lsdException w:name="List Table 5 Dark Accent 4" w:uiPriority="50"/>
+    <w:lsdException w:name="List Table 6 Colorful Accent 4" w:uiPriority="51"/>
+    <w:lsdException w:name="List Table 7 Colorful Accent 4" w:uiPriority="52"/>
+    <w:lsdException w:name="List Table 1 Light Accent 5" w:uiPriority="46"/>
+    <w:lsdException w:name="List Table 2 Accent 5" w:uiPriority="47"/>
+    <w:lsdException w:name="List Table 3 Accent 5" w:uiPriority="48"/>
+    <w:lsdException w:name="List Table 4 Accent 5" w:uiPriority="49"/>
+    <w:lsdException w:name="List Table 5 Dark Accent 5" w:uiPriority="50"/>
+    <w:lsdException w:name="List Table 6 Colorful Accent 5" w:uiPriority="51"/>
+    <w:lsdException w:name="List Table 7 Colorful Accent 5" w:uiPriority="52"/>
+    <w:lsdException w:name="List Table 1 Light Accent 6" w:uiPriority="46"/>
+    <w:lsdException w:name="List Table 2 Accent 6" w:uiPriority="47"/>
+    <w:lsdException w:name="List Table 3 Accent 6" w:uiPriority="48"/>
+    <w:lsdException w:name="List Table 4 Accent 6" w:uiPriority="49"/>
+    <w:lsdException w:name="List Table 5 Dark Accent 6" w:uiPriority="50"/>
+    <w:lsdException w:name="List Table 6 Colorful Accent 6" w:uiPriority="51"/>
+    <w:lsdException w:name="List Table 7 Colorful Accent 6" w:uiPriority="52"/>
   </w:latentStyles>
   <w:style w:type="paragraph" w:default="1" w:styleId="Normal">
     <w:name w:val="Normal"/>

</xml_diff>